<commit_message>
Added examples and 2 more glass
</commit_message>
<xml_diff>
--- a/OPT212 final project report.docx
+++ b/OPT212 final project report.docx
@@ -131,19 +131,7 @@
         <w:rPr>
           <w:rFonts w:ascii="Times New Roman" w:hAnsi="Times New Roman" w:cs="Times New Roman"/>
         </w:rPr>
-        <w:t xml:space="preserve">This is a </w:t>
-      </w:r>
-      <w:r>
-        <w:rPr>
-          <w:rFonts w:ascii="Times New Roman" w:hAnsi="Times New Roman" w:cs="Times New Roman"/>
-        </w:rPr>
-        <w:t>refraction/dispersion simulator</w:t>
-      </w:r>
-      <w:r>
-        <w:rPr>
-          <w:rFonts w:ascii="Times New Roman" w:hAnsi="Times New Roman" w:cs="Times New Roman"/>
-        </w:rPr>
-        <w:t xml:space="preserve">. </w:t>
+        <w:t xml:space="preserve">This is a refraction/dispersion simulator. </w:t>
       </w:r>
     </w:p>
     <w:p>
@@ -163,25 +151,7 @@
         <w:rPr>
           <w:rFonts w:ascii="Times New Roman" w:hAnsi="Times New Roman" w:cs="Times New Roman"/>
         </w:rPr>
-        <w:t>different optical elements/interfaces</w:t>
-      </w:r>
-      <w:r>
-        <w:rPr>
-          <w:rFonts w:ascii="Times New Roman" w:hAnsi="Times New Roman" w:cs="Times New Roman"/>
-        </w:rPr>
-        <w:t xml:space="preserve">. Options include Air/Glass surface, Glass/Air surface, Plane parallel plate, 60-degree prism, and simple positive lens. The elements </w:t>
-      </w:r>
-      <w:r>
-        <w:rPr>
-          <w:rFonts w:ascii="Times New Roman" w:hAnsi="Times New Roman" w:cs="Times New Roman"/>
-        </w:rPr>
-        <w:t xml:space="preserve">on the figure </w:t>
-      </w:r>
-      <w:r>
-        <w:rPr>
-          <w:rFonts w:ascii="Times New Roman" w:hAnsi="Times New Roman" w:cs="Times New Roman"/>
-        </w:rPr>
-        <w:t>will automatically change when you change the elements by drop-down menu.</w:t>
+        <w:t>different optical elements/interfaces. Options include Air/Glass surface, Glass/Air surface, Plane parallel plate, 60-degree prism, and simple positive lens. The elements on the figure will automatically change when you change the elements by drop-down menu.</w:t>
       </w:r>
     </w:p>
     <w:p>
@@ -221,45 +191,21 @@
         <w:rPr>
           <w:rFonts w:ascii="Times New Roman" w:hAnsi="Times New Roman" w:cs="Times New Roman"/>
         </w:rPr>
-        <w:t xml:space="preserve">Same for </w:t>
-      </w:r>
-      <w:r>
-        <w:rPr>
-          <w:rFonts w:ascii="Times New Roman" w:hAnsi="Times New Roman" w:cs="Times New Roman"/>
-        </w:rPr>
-        <w:t>incident light source</w:t>
-      </w:r>
-      <w:r>
-        <w:rPr>
-          <w:rFonts w:ascii="Times New Roman" w:hAnsi="Times New Roman" w:cs="Times New Roman"/>
-        </w:rPr>
-        <w:t>s, you can pick any source you like from the drop-down menu and the figure will show the rays corresponding to the source you choose.</w:t>
-      </w:r>
-    </w:p>
-    <w:p>
-      <w:pPr>
-        <w:spacing w:line="360" w:lineRule="auto"/>
-        <w:rPr>
-          <w:rFonts w:ascii="Times New Roman" w:hAnsi="Times New Roman" w:cs="Times New Roman"/>
-        </w:rPr>
-      </w:pPr>
-      <w:r>
-        <w:rPr>
-          <w:rFonts w:ascii="Times New Roman" w:hAnsi="Times New Roman" w:cs="Times New Roman"/>
-        </w:rPr>
-        <w:t xml:space="preserve">Same for </w:t>
-      </w:r>
-      <w:r>
-        <w:rPr>
-          <w:rFonts w:ascii="Times New Roman" w:hAnsi="Times New Roman" w:cs="Times New Roman"/>
-        </w:rPr>
-        <w:t>incident angles.</w:t>
-      </w:r>
-      <w:r>
-        <w:rPr>
-          <w:rFonts w:ascii="Times New Roman" w:hAnsi="Times New Roman" w:cs="Times New Roman"/>
-        </w:rPr>
-        <w:t xml:space="preserve"> Here you have two different ways to input the incident angle. You can either directly enter the incident angle you want in the “starting ray angle” box </w:t>
+        <w:t>Same for incident light sources, you can pick any source you like from the drop-down menu and the figure will show the rays corresponding to the source you choose.</w:t>
+      </w:r>
+    </w:p>
+    <w:p>
+      <w:pPr>
+        <w:spacing w:line="360" w:lineRule="auto"/>
+        <w:rPr>
+          <w:rFonts w:ascii="Times New Roman" w:hAnsi="Times New Roman" w:cs="Times New Roman"/>
+        </w:rPr>
+      </w:pPr>
+      <w:r>
+        <w:rPr>
+          <w:rFonts w:ascii="Times New Roman" w:hAnsi="Times New Roman" w:cs="Times New Roman"/>
+        </w:rPr>
+        <w:t xml:space="preserve">Same for incident angles. Here you have two different ways to input the incident angle. You can either directly enter the incident angle you want in the “starting ray angle” box </w:t>
       </w:r>
       <w:r>
         <w:rPr>
@@ -330,6 +276,1681 @@
         <w:lastRenderedPageBreak/>
         <w:t>3. Example guide</w:t>
       </w:r>
+    </w:p>
+    <w:p>
+      <w:pPr>
+        <w:spacing w:line="360" w:lineRule="auto"/>
+        <w:rPr>
+          <w:rFonts w:ascii="Times New Roman" w:hAnsi="Times New Roman" w:cs="Times New Roman"/>
+        </w:rPr>
+      </w:pPr>
+      <w:r>
+        <w:rPr>
+          <w:rFonts w:ascii="Times New Roman" w:hAnsi="Times New Roman" w:cs="Times New Roman" w:hint="eastAsia"/>
+        </w:rPr>
+        <w:t>Example 1:</w:t>
+      </w:r>
+    </w:p>
+    <w:p>
+      <w:pPr>
+        <w:spacing w:line="360" w:lineRule="auto"/>
+        <w:rPr>
+          <w:rFonts w:ascii="Times New Roman" w:hAnsi="Times New Roman" w:cs="Times New Roman"/>
+        </w:rPr>
+      </w:pPr>
+      <w:r>
+        <w:rPr>
+          <w:rFonts w:ascii="Times New Roman" w:hAnsi="Times New Roman" w:cs="Times New Roman" w:hint="eastAsia"/>
+        </w:rPr>
+        <w:t>Inputs:</w:t>
+      </w:r>
+    </w:p>
+    <w:tbl>
+      <w:tblPr>
+        <w:tblStyle w:val="TableGrid"/>
+        <w:tblW w:w="0" w:type="auto"/>
+        <w:tblLook w:val="04A0" w:firstRow="1" w:lastRow="0" w:firstColumn="1" w:lastColumn="0" w:noHBand="0" w:noVBand="1"/>
+      </w:tblPr>
+      <w:tblGrid>
+        <w:gridCol w:w="4675"/>
+        <w:gridCol w:w="4675"/>
+      </w:tblGrid>
+      <w:tr>
+        <w:tc>
+          <w:tcPr>
+            <w:tcW w:w="4675" w:type="dxa"/>
+          </w:tcPr>
+          <w:p>
+            <w:pPr>
+              <w:spacing w:line="360" w:lineRule="auto"/>
+              <w:rPr>
+                <w:rFonts w:ascii="Times New Roman" w:hAnsi="Times New Roman" w:cs="Times New Roman"/>
+              </w:rPr>
+            </w:pPr>
+            <w:r>
+              <w:rPr>
+                <w:rFonts w:ascii="Times New Roman" w:hAnsi="Times New Roman" w:cs="Times New Roman" w:hint="eastAsia"/>
+              </w:rPr>
+              <w:t>Interface type</w:t>
+            </w:r>
+          </w:p>
+        </w:tc>
+        <w:tc>
+          <w:tcPr>
+            <w:tcW w:w="4675" w:type="dxa"/>
+          </w:tcPr>
+          <w:p>
+            <w:pPr>
+              <w:spacing w:line="360" w:lineRule="auto"/>
+              <w:rPr>
+                <w:rFonts w:ascii="Times New Roman" w:hAnsi="Times New Roman" w:cs="Times New Roman"/>
+              </w:rPr>
+            </w:pPr>
+            <w:r>
+              <w:rPr>
+                <w:rFonts w:ascii="Times New Roman" w:hAnsi="Times New Roman" w:cs="Times New Roman" w:hint="eastAsia"/>
+              </w:rPr>
+              <w:t>Air/Glass Surface</w:t>
+            </w:r>
+          </w:p>
+        </w:tc>
+      </w:tr>
+      <w:tr>
+        <w:tc>
+          <w:tcPr>
+            <w:tcW w:w="4675" w:type="dxa"/>
+          </w:tcPr>
+          <w:p>
+            <w:pPr>
+              <w:spacing w:line="360" w:lineRule="auto"/>
+              <w:rPr>
+                <w:rFonts w:ascii="Times New Roman" w:hAnsi="Times New Roman" w:cs="Times New Roman"/>
+              </w:rPr>
+            </w:pPr>
+            <w:r>
+              <w:rPr>
+                <w:rFonts w:ascii="Times New Roman" w:hAnsi="Times New Roman" w:cs="Times New Roman" w:hint="eastAsia"/>
+              </w:rPr>
+              <w:t>Glass</w:t>
+            </w:r>
+          </w:p>
+        </w:tc>
+        <w:tc>
+          <w:tcPr>
+            <w:tcW w:w="4675" w:type="dxa"/>
+          </w:tcPr>
+          <w:p>
+            <w:pPr>
+              <w:spacing w:line="360" w:lineRule="auto"/>
+              <w:rPr>
+                <w:rFonts w:ascii="Times New Roman" w:hAnsi="Times New Roman" w:cs="Times New Roman"/>
+              </w:rPr>
+            </w:pPr>
+            <w:r>
+              <w:rPr>
+                <w:rFonts w:ascii="Times New Roman" w:hAnsi="Times New Roman" w:cs="Times New Roman" w:hint="eastAsia"/>
+              </w:rPr>
+              <w:t>N-BK7</w:t>
+            </w:r>
+          </w:p>
+        </w:tc>
+      </w:tr>
+      <w:tr>
+        <w:tc>
+          <w:tcPr>
+            <w:tcW w:w="4675" w:type="dxa"/>
+          </w:tcPr>
+          <w:p>
+            <w:pPr>
+              <w:spacing w:line="360" w:lineRule="auto"/>
+              <w:rPr>
+                <w:rFonts w:ascii="Times New Roman" w:hAnsi="Times New Roman" w:cs="Times New Roman"/>
+              </w:rPr>
+            </w:pPr>
+            <w:r>
+              <w:rPr>
+                <w:rFonts w:ascii="Times New Roman" w:hAnsi="Times New Roman" w:cs="Times New Roman" w:hint="eastAsia"/>
+              </w:rPr>
+              <w:t>Incident ray angle</w:t>
+            </w:r>
+          </w:p>
+        </w:tc>
+        <w:tc>
+          <w:tcPr>
+            <w:tcW w:w="4675" w:type="dxa"/>
+          </w:tcPr>
+          <w:p>
+            <w:pPr>
+              <w:spacing w:line="360" w:lineRule="auto"/>
+              <w:rPr>
+                <w:rFonts w:ascii="Times New Roman" w:hAnsi="Times New Roman" w:cs="Times New Roman"/>
+              </w:rPr>
+            </w:pPr>
+            <w:r>
+              <w:rPr>
+                <w:rFonts w:ascii="Times New Roman" w:hAnsi="Times New Roman" w:cs="Times New Roman" w:hint="eastAsia"/>
+              </w:rPr>
+              <w:t>30 degrees</w:t>
+            </w:r>
+          </w:p>
+        </w:tc>
+      </w:tr>
+      <w:tr>
+        <w:tc>
+          <w:tcPr>
+            <w:tcW w:w="4675" w:type="dxa"/>
+          </w:tcPr>
+          <w:p>
+            <w:pPr>
+              <w:spacing w:line="360" w:lineRule="auto"/>
+              <w:rPr>
+                <w:rFonts w:ascii="Times New Roman" w:hAnsi="Times New Roman" w:cs="Times New Roman"/>
+              </w:rPr>
+            </w:pPr>
+            <w:r>
+              <w:rPr>
+                <w:rFonts w:ascii="Times New Roman" w:hAnsi="Times New Roman" w:cs="Times New Roman" w:hint="eastAsia"/>
+              </w:rPr>
+              <w:t>Light Source</w:t>
+            </w:r>
+          </w:p>
+        </w:tc>
+        <w:tc>
+          <w:tcPr>
+            <w:tcW w:w="4675" w:type="dxa"/>
+          </w:tcPr>
+          <w:p>
+            <w:pPr>
+              <w:spacing w:line="360" w:lineRule="auto"/>
+              <w:rPr>
+                <w:rFonts w:ascii="Times New Roman" w:hAnsi="Times New Roman" w:cs="Times New Roman"/>
+              </w:rPr>
+            </w:pPr>
+            <w:r>
+              <w:rPr>
+                <w:rFonts w:ascii="Times New Roman" w:hAnsi="Times New Roman" w:cs="Times New Roman"/>
+              </w:rPr>
+              <w:t>R</w:t>
+            </w:r>
+            <w:r>
+              <w:rPr>
+                <w:rFonts w:ascii="Times New Roman" w:hAnsi="Times New Roman" w:cs="Times New Roman" w:hint="eastAsia"/>
+              </w:rPr>
+              <w:t>ed chromatic light</w:t>
+            </w:r>
+          </w:p>
+        </w:tc>
+      </w:tr>
+    </w:tbl>
+    <w:p>
+      <w:pPr>
+        <w:rPr>
+          <w:rFonts w:ascii="Times New Roman" w:hAnsi="Times New Roman" w:cs="Times New Roman"/>
+        </w:rPr>
+      </w:pPr>
+    </w:p>
+    <w:p>
+      <w:pPr>
+        <w:rPr>
+          <w:rFonts w:ascii="Times New Roman" w:hAnsi="Times New Roman" w:cs="Times New Roman"/>
+        </w:rPr>
+      </w:pPr>
+      <w:r>
+        <w:rPr>
+          <w:rFonts w:ascii="Times New Roman" w:hAnsi="Times New Roman" w:cs="Times New Roman" w:hint="eastAsia"/>
+        </w:rPr>
+        <w:t>Output:</w:t>
+      </w:r>
+    </w:p>
+    <w:p>
+      <w:pPr>
+        <w:rPr>
+          <w:rFonts w:ascii="Times New Roman" w:hAnsi="Times New Roman" w:cs="Times New Roman"/>
+        </w:rPr>
+      </w:pPr>
+      <w:r>
+        <w:rPr>
+          <w:noProof/>
+        </w:rPr>
+        <w:drawing>
+          <wp:inline distT="0" distB="0" distL="0" distR="0" wp14:anchorId="72BD7BAC" wp14:editId="6A3E63A0">
+            <wp:extent cx="5943600" cy="3448050"/>
+            <wp:effectExtent l="0" t="0" r="0" b="0"/>
+            <wp:docPr id="529339920" name="Picture 1"/>
+            <wp:cNvGraphicFramePr>
+              <a:graphicFrameLocks xmlns:a="http://schemas.openxmlformats.org/drawingml/2006/main" noChangeAspect="1"/>
+            </wp:cNvGraphicFramePr>
+            <a:graphic xmlns:a="http://schemas.openxmlformats.org/drawingml/2006/main">
+              <a:graphicData uri="http://schemas.openxmlformats.org/drawingml/2006/picture">
+                <pic:pic xmlns:pic="http://schemas.openxmlformats.org/drawingml/2006/picture">
+                  <pic:nvPicPr>
+                    <pic:cNvPr id="529339920" name=""/>
+                    <pic:cNvPicPr/>
+                  </pic:nvPicPr>
+                  <pic:blipFill>
+                    <a:blip r:embed="rId5"/>
+                    <a:stretch>
+                      <a:fillRect/>
+                    </a:stretch>
+                  </pic:blipFill>
+                  <pic:spPr>
+                    <a:xfrm>
+                      <a:off x="0" y="0"/>
+                      <a:ext cx="5943600" cy="3448050"/>
+                    </a:xfrm>
+                    <a:prstGeom prst="rect">
+                      <a:avLst/>
+                    </a:prstGeom>
+                  </pic:spPr>
+                </pic:pic>
+              </a:graphicData>
+            </a:graphic>
+          </wp:inline>
+        </w:drawing>
+      </w:r>
+      <w:r>
+        <w:rPr>
+          <w:rFonts w:ascii="Times New Roman" w:hAnsi="Times New Roman" w:cs="Times New Roman"/>
+        </w:rPr>
+        <w:t xml:space="preserve"> </w:t>
+      </w:r>
+    </w:p>
+    <w:p>
+      <w:pPr>
+        <w:rPr>
+          <w:rFonts w:ascii="Times New Roman" w:hAnsi="Times New Roman" w:cs="Times New Roman"/>
+        </w:rPr>
+      </w:pPr>
+    </w:p>
+    <w:p>
+      <w:pPr>
+        <w:rPr>
+          <w:rFonts w:ascii="Times New Roman" w:hAnsi="Times New Roman" w:cs="Times New Roman"/>
+        </w:rPr>
+      </w:pPr>
+      <w:r>
+        <w:rPr>
+          <w:rFonts w:ascii="Times New Roman" w:hAnsi="Times New Roman" w:cs="Times New Roman"/>
+        </w:rPr>
+        <w:br w:type="page"/>
+      </w:r>
+    </w:p>
+    <w:p>
+      <w:pPr>
+        <w:spacing w:line="360" w:lineRule="auto"/>
+        <w:rPr>
+          <w:rFonts w:ascii="Times New Roman" w:hAnsi="Times New Roman" w:cs="Times New Roman"/>
+        </w:rPr>
+      </w:pPr>
+      <w:r>
+        <w:rPr>
+          <w:rFonts w:ascii="Times New Roman" w:hAnsi="Times New Roman" w:cs="Times New Roman" w:hint="eastAsia"/>
+        </w:rPr>
+        <w:lastRenderedPageBreak/>
+        <w:t>Example 2:</w:t>
+      </w:r>
+    </w:p>
+    <w:p>
+      <w:pPr>
+        <w:spacing w:line="360" w:lineRule="auto"/>
+        <w:rPr>
+          <w:rFonts w:ascii="Times New Roman" w:hAnsi="Times New Roman" w:cs="Times New Roman"/>
+        </w:rPr>
+      </w:pPr>
+      <w:r>
+        <w:rPr>
+          <w:rFonts w:ascii="Times New Roman" w:hAnsi="Times New Roman" w:cs="Times New Roman" w:hint="eastAsia"/>
+        </w:rPr>
+        <w:t>Inputs:</w:t>
+      </w:r>
+    </w:p>
+    <w:tbl>
+      <w:tblPr>
+        <w:tblStyle w:val="TableGrid"/>
+        <w:tblW w:w="0" w:type="auto"/>
+        <w:tblLook w:val="04A0" w:firstRow="1" w:lastRow="0" w:firstColumn="1" w:lastColumn="0" w:noHBand="0" w:noVBand="1"/>
+      </w:tblPr>
+      <w:tblGrid>
+        <w:gridCol w:w="4675"/>
+        <w:gridCol w:w="4675"/>
+      </w:tblGrid>
+      <w:tr>
+        <w:tc>
+          <w:tcPr>
+            <w:tcW w:w="4675" w:type="dxa"/>
+          </w:tcPr>
+          <w:p>
+            <w:pPr>
+              <w:spacing w:line="360" w:lineRule="auto"/>
+              <w:rPr>
+                <w:rFonts w:ascii="Times New Roman" w:hAnsi="Times New Roman" w:cs="Times New Roman"/>
+              </w:rPr>
+            </w:pPr>
+            <w:r>
+              <w:rPr>
+                <w:rFonts w:ascii="Times New Roman" w:hAnsi="Times New Roman" w:cs="Times New Roman" w:hint="eastAsia"/>
+              </w:rPr>
+              <w:t>Interface type</w:t>
+            </w:r>
+          </w:p>
+        </w:tc>
+        <w:tc>
+          <w:tcPr>
+            <w:tcW w:w="4675" w:type="dxa"/>
+          </w:tcPr>
+          <w:p>
+            <w:pPr>
+              <w:spacing w:line="360" w:lineRule="auto"/>
+              <w:rPr>
+                <w:rFonts w:ascii="Times New Roman" w:hAnsi="Times New Roman" w:cs="Times New Roman"/>
+              </w:rPr>
+            </w:pPr>
+            <w:r>
+              <w:rPr>
+                <w:rFonts w:ascii="Times New Roman" w:hAnsi="Times New Roman" w:cs="Times New Roman" w:hint="eastAsia"/>
+              </w:rPr>
+              <w:t>Air/Glass Surface</w:t>
+            </w:r>
+          </w:p>
+        </w:tc>
+      </w:tr>
+      <w:tr>
+        <w:tc>
+          <w:tcPr>
+            <w:tcW w:w="4675" w:type="dxa"/>
+          </w:tcPr>
+          <w:p>
+            <w:pPr>
+              <w:spacing w:line="360" w:lineRule="auto"/>
+              <w:rPr>
+                <w:rFonts w:ascii="Times New Roman" w:hAnsi="Times New Roman" w:cs="Times New Roman"/>
+              </w:rPr>
+            </w:pPr>
+            <w:r>
+              <w:rPr>
+                <w:rFonts w:ascii="Times New Roman" w:hAnsi="Times New Roman" w:cs="Times New Roman" w:hint="eastAsia"/>
+              </w:rPr>
+              <w:t>Glass</w:t>
+            </w:r>
+          </w:p>
+        </w:tc>
+        <w:tc>
+          <w:tcPr>
+            <w:tcW w:w="4675" w:type="dxa"/>
+          </w:tcPr>
+          <w:p>
+            <w:pPr>
+              <w:spacing w:line="360" w:lineRule="auto"/>
+              <w:rPr>
+                <w:rFonts w:ascii="Times New Roman" w:hAnsi="Times New Roman" w:cs="Times New Roman"/>
+              </w:rPr>
+            </w:pPr>
+            <w:r>
+              <w:rPr>
+                <w:rFonts w:ascii="Times New Roman" w:hAnsi="Times New Roman" w:cs="Times New Roman" w:hint="eastAsia"/>
+              </w:rPr>
+              <w:t>Calcium Fluoride (CaF</w:t>
+            </w:r>
+            <w:r>
+              <w:rPr>
+                <w:rFonts w:ascii="Times New Roman" w:hAnsi="Times New Roman" w:cs="Times New Roman" w:hint="eastAsia"/>
+                <w:vertAlign w:val="subscript"/>
+              </w:rPr>
+              <w:t>2</w:t>
+            </w:r>
+            <w:r>
+              <w:rPr>
+                <w:rFonts w:ascii="Times New Roman" w:hAnsi="Times New Roman" w:cs="Times New Roman" w:hint="eastAsia"/>
+              </w:rPr>
+              <w:t>)</w:t>
+            </w:r>
+          </w:p>
+        </w:tc>
+      </w:tr>
+      <w:tr>
+        <w:tc>
+          <w:tcPr>
+            <w:tcW w:w="4675" w:type="dxa"/>
+          </w:tcPr>
+          <w:p>
+            <w:pPr>
+              <w:spacing w:line="360" w:lineRule="auto"/>
+              <w:rPr>
+                <w:rFonts w:ascii="Times New Roman" w:hAnsi="Times New Roman" w:cs="Times New Roman"/>
+              </w:rPr>
+            </w:pPr>
+            <w:r>
+              <w:rPr>
+                <w:rFonts w:ascii="Times New Roman" w:hAnsi="Times New Roman" w:cs="Times New Roman" w:hint="eastAsia"/>
+              </w:rPr>
+              <w:t>Incident ray angle</w:t>
+            </w:r>
+          </w:p>
+        </w:tc>
+        <w:tc>
+          <w:tcPr>
+            <w:tcW w:w="4675" w:type="dxa"/>
+          </w:tcPr>
+          <w:p>
+            <w:pPr>
+              <w:spacing w:line="360" w:lineRule="auto"/>
+              <w:rPr>
+                <w:rFonts w:ascii="Times New Roman" w:hAnsi="Times New Roman" w:cs="Times New Roman"/>
+              </w:rPr>
+            </w:pPr>
+            <w:r>
+              <w:rPr>
+                <w:rFonts w:ascii="Times New Roman" w:hAnsi="Times New Roman" w:cs="Times New Roman" w:hint="eastAsia"/>
+              </w:rPr>
+              <w:t>60</w:t>
+            </w:r>
+            <w:r>
+              <w:rPr>
+                <w:rFonts w:ascii="Times New Roman" w:hAnsi="Times New Roman" w:cs="Times New Roman" w:hint="eastAsia"/>
+              </w:rPr>
+              <w:t xml:space="preserve"> degrees</w:t>
+            </w:r>
+          </w:p>
+        </w:tc>
+      </w:tr>
+      <w:tr>
+        <w:tc>
+          <w:tcPr>
+            <w:tcW w:w="4675" w:type="dxa"/>
+          </w:tcPr>
+          <w:p>
+            <w:pPr>
+              <w:spacing w:line="360" w:lineRule="auto"/>
+              <w:rPr>
+                <w:rFonts w:ascii="Times New Roman" w:hAnsi="Times New Roman" w:cs="Times New Roman"/>
+              </w:rPr>
+            </w:pPr>
+            <w:r>
+              <w:rPr>
+                <w:rFonts w:ascii="Times New Roman" w:hAnsi="Times New Roman" w:cs="Times New Roman" w:hint="eastAsia"/>
+              </w:rPr>
+              <w:t>Light Source</w:t>
+            </w:r>
+          </w:p>
+        </w:tc>
+        <w:tc>
+          <w:tcPr>
+            <w:tcW w:w="4675" w:type="dxa"/>
+          </w:tcPr>
+          <w:p>
+            <w:pPr>
+              <w:spacing w:line="360" w:lineRule="auto"/>
+              <w:rPr>
+                <w:rFonts w:ascii="Times New Roman" w:hAnsi="Times New Roman" w:cs="Times New Roman"/>
+              </w:rPr>
+            </w:pPr>
+            <w:r>
+              <w:rPr>
+                <w:rFonts w:ascii="Times New Roman" w:hAnsi="Times New Roman" w:cs="Times New Roman" w:hint="eastAsia"/>
+              </w:rPr>
+              <w:t>Yellow</w:t>
+            </w:r>
+            <w:r>
+              <w:rPr>
+                <w:rFonts w:ascii="Times New Roman" w:hAnsi="Times New Roman" w:cs="Times New Roman" w:hint="eastAsia"/>
+              </w:rPr>
+              <w:t xml:space="preserve"> chromatic light</w:t>
+            </w:r>
+          </w:p>
+        </w:tc>
+      </w:tr>
+    </w:tbl>
+    <w:p>
+      <w:pPr>
+        <w:spacing w:line="360" w:lineRule="auto"/>
+        <w:rPr>
+          <w:rFonts w:ascii="Times New Roman" w:hAnsi="Times New Roman" w:cs="Times New Roman"/>
+        </w:rPr>
+      </w:pPr>
+    </w:p>
+    <w:p>
+      <w:pPr>
+        <w:spacing w:line="360" w:lineRule="auto"/>
+        <w:rPr>
+          <w:rFonts w:ascii="Times New Roman" w:hAnsi="Times New Roman" w:cs="Times New Roman"/>
+        </w:rPr>
+      </w:pPr>
+      <w:r>
+        <w:rPr>
+          <w:rFonts w:ascii="Times New Roman" w:hAnsi="Times New Roman" w:cs="Times New Roman" w:hint="eastAsia"/>
+        </w:rPr>
+        <w:t>Output:</w:t>
+      </w:r>
+    </w:p>
+    <w:p>
+      <w:pPr>
+        <w:spacing w:line="360" w:lineRule="auto"/>
+        <w:rPr>
+          <w:rFonts w:ascii="Times New Roman" w:hAnsi="Times New Roman" w:cs="Times New Roman"/>
+        </w:rPr>
+      </w:pPr>
+      <w:r>
+        <w:rPr>
+          <w:noProof/>
+        </w:rPr>
+        <w:drawing>
+          <wp:inline distT="0" distB="0" distL="0" distR="0" wp14:anchorId="3705A907" wp14:editId="777A5BB1">
+            <wp:extent cx="5943600" cy="3448050"/>
+            <wp:effectExtent l="0" t="0" r="0" b="0"/>
+            <wp:docPr id="1920787776" name="Picture 1"/>
+            <wp:cNvGraphicFramePr>
+              <a:graphicFrameLocks xmlns:a="http://schemas.openxmlformats.org/drawingml/2006/main" noChangeAspect="1"/>
+            </wp:cNvGraphicFramePr>
+            <a:graphic xmlns:a="http://schemas.openxmlformats.org/drawingml/2006/main">
+              <a:graphicData uri="http://schemas.openxmlformats.org/drawingml/2006/picture">
+                <pic:pic xmlns:pic="http://schemas.openxmlformats.org/drawingml/2006/picture">
+                  <pic:nvPicPr>
+                    <pic:cNvPr id="1920787776" name=""/>
+                    <pic:cNvPicPr/>
+                  </pic:nvPicPr>
+                  <pic:blipFill>
+                    <a:blip r:embed="rId6"/>
+                    <a:stretch>
+                      <a:fillRect/>
+                    </a:stretch>
+                  </pic:blipFill>
+                  <pic:spPr>
+                    <a:xfrm>
+                      <a:off x="0" y="0"/>
+                      <a:ext cx="5943600" cy="3448050"/>
+                    </a:xfrm>
+                    <a:prstGeom prst="rect">
+                      <a:avLst/>
+                    </a:prstGeom>
+                  </pic:spPr>
+                </pic:pic>
+              </a:graphicData>
+            </a:graphic>
+          </wp:inline>
+        </w:drawing>
+      </w:r>
+    </w:p>
+    <w:p>
+      <w:pPr>
+        <w:spacing w:line="360" w:lineRule="auto"/>
+        <w:rPr>
+          <w:rFonts w:ascii="Times New Roman" w:hAnsi="Times New Roman" w:cs="Times New Roman"/>
+        </w:rPr>
+      </w:pPr>
+      <w:r>
+        <w:rPr>
+          <w:rFonts w:ascii="Times New Roman" w:hAnsi="Times New Roman" w:cs="Times New Roman" w:hint="eastAsia"/>
+        </w:rPr>
+        <w:t>Here we choose and type in all the inputs in GUI and the window will output our yellow ray. This result is interesting because we can see that the refracted yellow light goes straight up. This is caused by the incident angle exceeding the critical angle which is generated by Snell</w:t>
+      </w:r>
+      <w:r>
+        <w:rPr>
+          <w:rFonts w:ascii="Times New Roman" w:hAnsi="Times New Roman" w:cs="Times New Roman"/>
+        </w:rPr>
+        <w:t>’</w:t>
+      </w:r>
+      <w:r>
+        <w:rPr>
+          <w:rFonts w:ascii="Times New Roman" w:hAnsi="Times New Roman" w:cs="Times New Roman" w:hint="eastAsia"/>
+        </w:rPr>
+        <w:t>s law when the light travels from high RI (Glass) to low RI (air). We can see that if the incident angle exceed</w:t>
+      </w:r>
+      <w:r>
+        <w:rPr>
+          <w:rFonts w:ascii="Times New Roman" w:hAnsi="Times New Roman" w:cs="Times New Roman" w:hint="eastAsia"/>
+        </w:rPr>
+        <w:t>s</w:t>
+      </w:r>
+      <w:r>
+        <w:rPr>
+          <w:rFonts w:ascii="Times New Roman" w:hAnsi="Times New Roman" w:cs="Times New Roman" w:hint="eastAsia"/>
+        </w:rPr>
+        <w:t xml:space="preserve"> the critical angle, the plot will stay at the critical angle and the right bottom box will display the critical angle.</w:t>
+      </w:r>
+    </w:p>
+    <w:p>
+      <w:pPr>
+        <w:rPr>
+          <w:rFonts w:ascii="Times New Roman" w:hAnsi="Times New Roman" w:cs="Times New Roman"/>
+        </w:rPr>
+      </w:pPr>
+      <w:r>
+        <w:rPr>
+          <w:rFonts w:ascii="Times New Roman" w:hAnsi="Times New Roman" w:cs="Times New Roman"/>
+        </w:rPr>
+        <w:br w:type="page"/>
+      </w:r>
+    </w:p>
+    <w:p>
+      <w:pPr>
+        <w:rPr>
+          <w:rFonts w:ascii="Times New Roman" w:hAnsi="Times New Roman" w:cs="Times New Roman"/>
+        </w:rPr>
+      </w:pPr>
+      <w:r>
+        <w:rPr>
+          <w:rFonts w:ascii="Times New Roman" w:hAnsi="Times New Roman" w:cs="Times New Roman" w:hint="eastAsia"/>
+        </w:rPr>
+        <w:lastRenderedPageBreak/>
+        <w:t>Example 3:</w:t>
+      </w:r>
+    </w:p>
+    <w:p>
+      <w:pPr>
+        <w:spacing w:line="360" w:lineRule="auto"/>
+        <w:rPr>
+          <w:rFonts w:ascii="Times New Roman" w:hAnsi="Times New Roman" w:cs="Times New Roman"/>
+        </w:rPr>
+      </w:pPr>
+      <w:r>
+        <w:rPr>
+          <w:rFonts w:ascii="Times New Roman" w:hAnsi="Times New Roman" w:cs="Times New Roman" w:hint="eastAsia"/>
+        </w:rPr>
+        <w:t>Inputs:</w:t>
+      </w:r>
+    </w:p>
+    <w:tbl>
+      <w:tblPr>
+        <w:tblStyle w:val="TableGrid"/>
+        <w:tblW w:w="0" w:type="auto"/>
+        <w:tblLook w:val="04A0" w:firstRow="1" w:lastRow="0" w:firstColumn="1" w:lastColumn="0" w:noHBand="0" w:noVBand="1"/>
+      </w:tblPr>
+      <w:tblGrid>
+        <w:gridCol w:w="4675"/>
+        <w:gridCol w:w="4675"/>
+      </w:tblGrid>
+      <w:tr>
+        <w:tc>
+          <w:tcPr>
+            <w:tcW w:w="4675" w:type="dxa"/>
+          </w:tcPr>
+          <w:p>
+            <w:pPr>
+              <w:spacing w:line="360" w:lineRule="auto"/>
+              <w:rPr>
+                <w:rFonts w:ascii="Times New Roman" w:hAnsi="Times New Roman" w:cs="Times New Roman"/>
+              </w:rPr>
+            </w:pPr>
+            <w:r>
+              <w:rPr>
+                <w:rFonts w:ascii="Times New Roman" w:hAnsi="Times New Roman" w:cs="Times New Roman" w:hint="eastAsia"/>
+              </w:rPr>
+              <w:t>Interface type</w:t>
+            </w:r>
+          </w:p>
+        </w:tc>
+        <w:tc>
+          <w:tcPr>
+            <w:tcW w:w="4675" w:type="dxa"/>
+          </w:tcPr>
+          <w:p>
+            <w:pPr>
+              <w:spacing w:line="360" w:lineRule="auto"/>
+              <w:rPr>
+                <w:rFonts w:ascii="Times New Roman" w:hAnsi="Times New Roman" w:cs="Times New Roman"/>
+              </w:rPr>
+            </w:pPr>
+            <w:r>
+              <w:rPr>
+                <w:rFonts w:ascii="Times New Roman" w:hAnsi="Times New Roman" w:cs="Times New Roman" w:hint="eastAsia"/>
+              </w:rPr>
+              <w:t>60-Degree Prism</w:t>
+            </w:r>
+          </w:p>
+        </w:tc>
+      </w:tr>
+      <w:tr>
+        <w:tc>
+          <w:tcPr>
+            <w:tcW w:w="4675" w:type="dxa"/>
+          </w:tcPr>
+          <w:p>
+            <w:pPr>
+              <w:spacing w:line="360" w:lineRule="auto"/>
+              <w:rPr>
+                <w:rFonts w:ascii="Times New Roman" w:hAnsi="Times New Roman" w:cs="Times New Roman"/>
+              </w:rPr>
+            </w:pPr>
+            <w:r>
+              <w:rPr>
+                <w:rFonts w:ascii="Times New Roman" w:hAnsi="Times New Roman" w:cs="Times New Roman" w:hint="eastAsia"/>
+              </w:rPr>
+              <w:t>Glass</w:t>
+            </w:r>
+          </w:p>
+        </w:tc>
+        <w:tc>
+          <w:tcPr>
+            <w:tcW w:w="4675" w:type="dxa"/>
+          </w:tcPr>
+          <w:p>
+            <w:pPr>
+              <w:spacing w:line="360" w:lineRule="auto"/>
+              <w:rPr>
+                <w:rFonts w:ascii="Times New Roman" w:hAnsi="Times New Roman" w:cs="Times New Roman"/>
+              </w:rPr>
+            </w:pPr>
+            <w:r>
+              <w:rPr>
+                <w:rFonts w:ascii="Times New Roman" w:hAnsi="Times New Roman" w:cs="Times New Roman" w:hint="eastAsia"/>
+              </w:rPr>
+              <w:t>N-F</w:t>
+            </w:r>
+            <w:r>
+              <w:rPr>
+                <w:rFonts w:ascii="Times New Roman" w:hAnsi="Times New Roman" w:cs="Times New Roman" w:hint="eastAsia"/>
+                <w:vertAlign w:val="subscript"/>
+              </w:rPr>
+              <w:t>2</w:t>
+            </w:r>
+          </w:p>
+        </w:tc>
+      </w:tr>
+      <w:tr>
+        <w:tc>
+          <w:tcPr>
+            <w:tcW w:w="4675" w:type="dxa"/>
+          </w:tcPr>
+          <w:p>
+            <w:pPr>
+              <w:spacing w:line="360" w:lineRule="auto"/>
+              <w:rPr>
+                <w:rFonts w:ascii="Times New Roman" w:hAnsi="Times New Roman" w:cs="Times New Roman"/>
+              </w:rPr>
+            </w:pPr>
+            <w:r>
+              <w:rPr>
+                <w:rFonts w:ascii="Times New Roman" w:hAnsi="Times New Roman" w:cs="Times New Roman" w:hint="eastAsia"/>
+              </w:rPr>
+              <w:t>Incident ray angle</w:t>
+            </w:r>
+          </w:p>
+        </w:tc>
+        <w:tc>
+          <w:tcPr>
+            <w:tcW w:w="4675" w:type="dxa"/>
+          </w:tcPr>
+          <w:p>
+            <w:pPr>
+              <w:spacing w:line="360" w:lineRule="auto"/>
+              <w:rPr>
+                <w:rFonts w:ascii="Times New Roman" w:hAnsi="Times New Roman" w:cs="Times New Roman"/>
+              </w:rPr>
+            </w:pPr>
+            <w:r>
+              <w:rPr>
+                <w:rFonts w:ascii="Times New Roman" w:hAnsi="Times New Roman" w:cs="Times New Roman" w:hint="eastAsia"/>
+              </w:rPr>
+              <w:t>40 degrees</w:t>
+            </w:r>
+          </w:p>
+        </w:tc>
+      </w:tr>
+      <w:tr>
+        <w:tc>
+          <w:tcPr>
+            <w:tcW w:w="4675" w:type="dxa"/>
+          </w:tcPr>
+          <w:p>
+            <w:pPr>
+              <w:spacing w:line="360" w:lineRule="auto"/>
+              <w:rPr>
+                <w:rFonts w:ascii="Times New Roman" w:hAnsi="Times New Roman" w:cs="Times New Roman"/>
+              </w:rPr>
+            </w:pPr>
+            <w:r>
+              <w:rPr>
+                <w:rFonts w:ascii="Times New Roman" w:hAnsi="Times New Roman" w:cs="Times New Roman" w:hint="eastAsia"/>
+              </w:rPr>
+              <w:t>Light Source</w:t>
+            </w:r>
+          </w:p>
+        </w:tc>
+        <w:tc>
+          <w:tcPr>
+            <w:tcW w:w="4675" w:type="dxa"/>
+          </w:tcPr>
+          <w:p>
+            <w:pPr>
+              <w:spacing w:line="360" w:lineRule="auto"/>
+              <w:rPr>
+                <w:rFonts w:ascii="Times New Roman" w:hAnsi="Times New Roman" w:cs="Times New Roman"/>
+              </w:rPr>
+            </w:pPr>
+            <w:r>
+              <w:rPr>
+                <w:rFonts w:ascii="Times New Roman" w:hAnsi="Times New Roman" w:cs="Times New Roman" w:hint="eastAsia"/>
+              </w:rPr>
+              <w:t>white light</w:t>
+            </w:r>
+          </w:p>
+        </w:tc>
+      </w:tr>
+    </w:tbl>
+    <w:p>
+      <w:pPr>
+        <w:spacing w:line="360" w:lineRule="auto"/>
+        <w:rPr>
+          <w:rFonts w:ascii="Times New Roman" w:hAnsi="Times New Roman" w:cs="Times New Roman"/>
+        </w:rPr>
+      </w:pPr>
+    </w:p>
+    <w:p>
+      <w:pPr>
+        <w:spacing w:line="360" w:lineRule="auto"/>
+        <w:rPr>
+          <w:rFonts w:ascii="Times New Roman" w:hAnsi="Times New Roman" w:cs="Times New Roman"/>
+        </w:rPr>
+      </w:pPr>
+      <w:r>
+        <w:rPr>
+          <w:rFonts w:ascii="Times New Roman" w:hAnsi="Times New Roman" w:cs="Times New Roman" w:hint="eastAsia"/>
+        </w:rPr>
+        <w:t>Output:</w:t>
+      </w:r>
+    </w:p>
+    <w:p>
+      <w:pPr>
+        <w:spacing w:line="360" w:lineRule="auto"/>
+        <w:rPr>
+          <w:rFonts w:ascii="Times New Roman" w:hAnsi="Times New Roman" w:cs="Times New Roman"/>
+        </w:rPr>
+      </w:pPr>
+      <w:r>
+        <w:rPr>
+          <w:noProof/>
+        </w:rPr>
+        <w:drawing>
+          <wp:inline distT="0" distB="0" distL="0" distR="0" wp14:anchorId="14663DC6" wp14:editId="13A835E4">
+            <wp:extent cx="5943600" cy="3448050"/>
+            <wp:effectExtent l="0" t="0" r="0" b="0"/>
+            <wp:docPr id="1363592827" name="Picture 1"/>
+            <wp:cNvGraphicFramePr>
+              <a:graphicFrameLocks xmlns:a="http://schemas.openxmlformats.org/drawingml/2006/main" noChangeAspect="1"/>
+            </wp:cNvGraphicFramePr>
+            <a:graphic xmlns:a="http://schemas.openxmlformats.org/drawingml/2006/main">
+              <a:graphicData uri="http://schemas.openxmlformats.org/drawingml/2006/picture">
+                <pic:pic xmlns:pic="http://schemas.openxmlformats.org/drawingml/2006/picture">
+                  <pic:nvPicPr>
+                    <pic:cNvPr id="1363592827" name=""/>
+                    <pic:cNvPicPr/>
+                  </pic:nvPicPr>
+                  <pic:blipFill>
+                    <a:blip r:embed="rId7"/>
+                    <a:stretch>
+                      <a:fillRect/>
+                    </a:stretch>
+                  </pic:blipFill>
+                  <pic:spPr>
+                    <a:xfrm>
+                      <a:off x="0" y="0"/>
+                      <a:ext cx="5943600" cy="3448050"/>
+                    </a:xfrm>
+                    <a:prstGeom prst="rect">
+                      <a:avLst/>
+                    </a:prstGeom>
+                  </pic:spPr>
+                </pic:pic>
+              </a:graphicData>
+            </a:graphic>
+          </wp:inline>
+        </w:drawing>
+      </w:r>
+    </w:p>
+    <w:p>
+      <w:pPr>
+        <w:rPr>
+          <w:rFonts w:ascii="Times New Roman" w:hAnsi="Times New Roman" w:cs="Times New Roman"/>
+        </w:rPr>
+      </w:pPr>
+      <w:r>
+        <w:rPr>
+          <w:rFonts w:ascii="Times New Roman" w:hAnsi="Times New Roman" w:cs="Times New Roman" w:hint="eastAsia"/>
+        </w:rPr>
+        <w:t xml:space="preserve">In this example, we choose to use a </w:t>
+      </w:r>
+      <w:r>
+        <w:rPr>
+          <w:rFonts w:ascii="Times New Roman" w:hAnsi="Times New Roman" w:cs="Times New Roman"/>
+        </w:rPr>
+        <w:t>Dispersive Equilateral Prism</w:t>
+      </w:r>
+      <w:r>
+        <w:rPr>
+          <w:rFonts w:ascii="Times New Roman" w:hAnsi="Times New Roman" w:cs="Times New Roman" w:hint="eastAsia"/>
+        </w:rPr>
+        <w:t xml:space="preserve"> made with N-F</w:t>
+      </w:r>
+      <w:r>
+        <w:rPr>
+          <w:rFonts w:ascii="Times New Roman" w:hAnsi="Times New Roman" w:cs="Times New Roman" w:hint="eastAsia"/>
+          <w:vertAlign w:val="subscript"/>
+        </w:rPr>
+        <w:t>2</w:t>
+      </w:r>
+      <w:r>
+        <w:rPr>
+          <w:rFonts w:ascii="Times New Roman" w:hAnsi="Times New Roman" w:cs="Times New Roman" w:hint="eastAsia"/>
+        </w:rPr>
+        <w:t xml:space="preserve"> glass and shoot white light towards it at an angle of 40 degrees. This example is interesting because it clearly shows the effect of dispersion. Since white light consists of different monochromatic lights with different wavelengths, they will experience different RI inside the prism and thus will be refracted and travel at different angles. In this GUI we summarize the spectrum into seven colors: </w:t>
+      </w:r>
+      <w:r>
+        <w:rPr>
+          <w:rFonts w:ascii="Times New Roman" w:hAnsi="Times New Roman" w:cs="Times New Roman"/>
+        </w:rPr>
+        <w:t xml:space="preserve">red, orange, yellow, green, </w:t>
+      </w:r>
+      <w:r>
+        <w:rPr>
+          <w:rFonts w:ascii="Times New Roman" w:hAnsi="Times New Roman" w:cs="Times New Roman" w:hint="eastAsia"/>
+        </w:rPr>
+        <w:t>cyan</w:t>
+      </w:r>
+      <w:r>
+        <w:rPr>
+          <w:rFonts w:ascii="Times New Roman" w:hAnsi="Times New Roman" w:cs="Times New Roman"/>
+        </w:rPr>
+        <w:t xml:space="preserve">, </w:t>
+      </w:r>
+      <w:r>
+        <w:rPr>
+          <w:rFonts w:ascii="Times New Roman" w:hAnsi="Times New Roman" w:cs="Times New Roman" w:hint="eastAsia"/>
+        </w:rPr>
+        <w:t>blue</w:t>
+      </w:r>
+      <w:r>
+        <w:rPr>
+          <w:rFonts w:ascii="Times New Roman" w:hAnsi="Times New Roman" w:cs="Times New Roman"/>
+        </w:rPr>
+        <w:t xml:space="preserve">, and </w:t>
+      </w:r>
+      <w:r>
+        <w:rPr>
+          <w:rFonts w:ascii="Times New Roman" w:hAnsi="Times New Roman" w:cs="Times New Roman" w:hint="eastAsia"/>
+        </w:rPr>
+        <w:t>magenta.</w:t>
+      </w:r>
+      <w:r>
+        <w:rPr>
+          <w:rFonts w:ascii="Times New Roman" w:hAnsi="Times New Roman" w:cs="Times New Roman"/>
+        </w:rPr>
+        <w:br w:type="page"/>
+      </w:r>
+    </w:p>
+    <w:p>
+      <w:pPr>
+        <w:spacing w:line="360" w:lineRule="auto"/>
+        <w:rPr>
+          <w:rFonts w:ascii="Times New Roman" w:hAnsi="Times New Roman" w:cs="Times New Roman"/>
+        </w:rPr>
+      </w:pPr>
+      <w:r>
+        <w:rPr>
+          <w:rFonts w:ascii="Times New Roman" w:hAnsi="Times New Roman" w:cs="Times New Roman" w:hint="eastAsia"/>
+        </w:rPr>
+        <w:lastRenderedPageBreak/>
+        <w:t>Example 4:</w:t>
+      </w:r>
+    </w:p>
+    <w:p>
+      <w:pPr>
+        <w:spacing w:line="360" w:lineRule="auto"/>
+        <w:rPr>
+          <w:rFonts w:ascii="Times New Roman" w:hAnsi="Times New Roman" w:cs="Times New Roman"/>
+        </w:rPr>
+      </w:pPr>
+      <w:r>
+        <w:rPr>
+          <w:rFonts w:ascii="Times New Roman" w:hAnsi="Times New Roman" w:cs="Times New Roman" w:hint="eastAsia"/>
+        </w:rPr>
+        <w:t>Inputs:</w:t>
+      </w:r>
+    </w:p>
+    <w:tbl>
+      <w:tblPr>
+        <w:tblStyle w:val="TableGrid"/>
+        <w:tblW w:w="0" w:type="auto"/>
+        <w:tblLook w:val="04A0" w:firstRow="1" w:lastRow="0" w:firstColumn="1" w:lastColumn="0" w:noHBand="0" w:noVBand="1"/>
+      </w:tblPr>
+      <w:tblGrid>
+        <w:gridCol w:w="4675"/>
+        <w:gridCol w:w="4675"/>
+      </w:tblGrid>
+      <w:tr>
+        <w:tc>
+          <w:tcPr>
+            <w:tcW w:w="4675" w:type="dxa"/>
+          </w:tcPr>
+          <w:p>
+            <w:pPr>
+              <w:spacing w:line="360" w:lineRule="auto"/>
+              <w:rPr>
+                <w:rFonts w:ascii="Times New Roman" w:hAnsi="Times New Roman" w:cs="Times New Roman"/>
+              </w:rPr>
+            </w:pPr>
+            <w:r>
+              <w:rPr>
+                <w:rFonts w:ascii="Times New Roman" w:hAnsi="Times New Roman" w:cs="Times New Roman" w:hint="eastAsia"/>
+              </w:rPr>
+              <w:t>Interface type</w:t>
+            </w:r>
+          </w:p>
+        </w:tc>
+        <w:tc>
+          <w:tcPr>
+            <w:tcW w:w="4675" w:type="dxa"/>
+          </w:tcPr>
+          <w:p>
+            <w:pPr>
+              <w:spacing w:line="360" w:lineRule="auto"/>
+              <w:rPr>
+                <w:rFonts w:ascii="Times New Roman" w:hAnsi="Times New Roman" w:cs="Times New Roman"/>
+              </w:rPr>
+            </w:pPr>
+            <w:r>
+              <w:rPr>
+                <w:rFonts w:ascii="Times New Roman" w:hAnsi="Times New Roman" w:cs="Times New Roman" w:hint="eastAsia"/>
+              </w:rPr>
+              <w:t>60-Degree Prism</w:t>
+            </w:r>
+          </w:p>
+        </w:tc>
+      </w:tr>
+      <w:tr>
+        <w:tc>
+          <w:tcPr>
+            <w:tcW w:w="4675" w:type="dxa"/>
+          </w:tcPr>
+          <w:p>
+            <w:pPr>
+              <w:spacing w:line="360" w:lineRule="auto"/>
+              <w:rPr>
+                <w:rFonts w:ascii="Times New Roman" w:hAnsi="Times New Roman" w:cs="Times New Roman"/>
+              </w:rPr>
+            </w:pPr>
+            <w:r>
+              <w:rPr>
+                <w:rFonts w:ascii="Times New Roman" w:hAnsi="Times New Roman" w:cs="Times New Roman" w:hint="eastAsia"/>
+              </w:rPr>
+              <w:t>Glass</w:t>
+            </w:r>
+          </w:p>
+        </w:tc>
+        <w:tc>
+          <w:tcPr>
+            <w:tcW w:w="4675" w:type="dxa"/>
+          </w:tcPr>
+          <w:p>
+            <w:pPr>
+              <w:spacing w:line="360" w:lineRule="auto"/>
+              <w:rPr>
+                <w:rFonts w:ascii="Times New Roman" w:hAnsi="Times New Roman" w:cs="Times New Roman"/>
+              </w:rPr>
+            </w:pPr>
+            <w:r>
+              <w:rPr>
+                <w:rFonts w:ascii="Times New Roman" w:hAnsi="Times New Roman" w:cs="Times New Roman" w:hint="eastAsia"/>
+              </w:rPr>
+              <w:t>ZnSe</w:t>
+            </w:r>
+          </w:p>
+        </w:tc>
+      </w:tr>
+      <w:tr>
+        <w:tc>
+          <w:tcPr>
+            <w:tcW w:w="4675" w:type="dxa"/>
+          </w:tcPr>
+          <w:p>
+            <w:pPr>
+              <w:spacing w:line="360" w:lineRule="auto"/>
+              <w:rPr>
+                <w:rFonts w:ascii="Times New Roman" w:hAnsi="Times New Roman" w:cs="Times New Roman"/>
+              </w:rPr>
+            </w:pPr>
+            <w:r>
+              <w:rPr>
+                <w:rFonts w:ascii="Times New Roman" w:hAnsi="Times New Roman" w:cs="Times New Roman" w:hint="eastAsia"/>
+              </w:rPr>
+              <w:t>Incident ray angle</w:t>
+            </w:r>
+          </w:p>
+        </w:tc>
+        <w:tc>
+          <w:tcPr>
+            <w:tcW w:w="4675" w:type="dxa"/>
+          </w:tcPr>
+          <w:p>
+            <w:pPr>
+              <w:spacing w:line="360" w:lineRule="auto"/>
+              <w:rPr>
+                <w:rFonts w:ascii="Times New Roman" w:hAnsi="Times New Roman" w:cs="Times New Roman"/>
+              </w:rPr>
+            </w:pPr>
+            <w:r>
+              <w:rPr>
+                <w:rFonts w:ascii="Times New Roman" w:hAnsi="Times New Roman" w:cs="Times New Roman" w:hint="eastAsia"/>
+              </w:rPr>
+              <w:t>40 degrees</w:t>
+            </w:r>
+          </w:p>
+        </w:tc>
+      </w:tr>
+      <w:tr>
+        <w:tc>
+          <w:tcPr>
+            <w:tcW w:w="4675" w:type="dxa"/>
+          </w:tcPr>
+          <w:p>
+            <w:pPr>
+              <w:spacing w:line="360" w:lineRule="auto"/>
+              <w:rPr>
+                <w:rFonts w:ascii="Times New Roman" w:hAnsi="Times New Roman" w:cs="Times New Roman"/>
+              </w:rPr>
+            </w:pPr>
+            <w:r>
+              <w:rPr>
+                <w:rFonts w:ascii="Times New Roman" w:hAnsi="Times New Roman" w:cs="Times New Roman" w:hint="eastAsia"/>
+              </w:rPr>
+              <w:t>Light Source</w:t>
+            </w:r>
+          </w:p>
+        </w:tc>
+        <w:tc>
+          <w:tcPr>
+            <w:tcW w:w="4675" w:type="dxa"/>
+          </w:tcPr>
+          <w:p>
+            <w:pPr>
+              <w:spacing w:line="360" w:lineRule="auto"/>
+              <w:rPr>
+                <w:rFonts w:ascii="Times New Roman" w:hAnsi="Times New Roman" w:cs="Times New Roman"/>
+              </w:rPr>
+            </w:pPr>
+            <w:r>
+              <w:rPr>
+                <w:rFonts w:ascii="Times New Roman" w:hAnsi="Times New Roman" w:cs="Times New Roman" w:hint="eastAsia"/>
+              </w:rPr>
+              <w:t>white light</w:t>
+            </w:r>
+          </w:p>
+        </w:tc>
+      </w:tr>
+    </w:tbl>
+    <w:p>
+      <w:pPr>
+        <w:spacing w:line="360" w:lineRule="auto"/>
+        <w:rPr>
+          <w:rFonts w:ascii="Times New Roman" w:hAnsi="Times New Roman" w:cs="Times New Roman"/>
+        </w:rPr>
+      </w:pPr>
+    </w:p>
+    <w:p>
+      <w:pPr>
+        <w:spacing w:line="360" w:lineRule="auto"/>
+        <w:rPr>
+          <w:rFonts w:ascii="Times New Roman" w:hAnsi="Times New Roman" w:cs="Times New Roman"/>
+        </w:rPr>
+      </w:pPr>
+      <w:r>
+        <w:rPr>
+          <w:rFonts w:ascii="Times New Roman" w:hAnsi="Times New Roman" w:cs="Times New Roman" w:hint="eastAsia"/>
+        </w:rPr>
+        <w:t>Output:</w:t>
+      </w:r>
+    </w:p>
+    <w:p>
+      <w:pPr>
+        <w:spacing w:line="360" w:lineRule="auto"/>
+        <w:rPr>
+          <w:rFonts w:ascii="Times New Roman" w:hAnsi="Times New Roman" w:cs="Times New Roman"/>
+        </w:rPr>
+      </w:pPr>
+      <w:r>
+        <w:rPr>
+          <w:noProof/>
+        </w:rPr>
+        <w:drawing>
+          <wp:inline distT="0" distB="0" distL="0" distR="0" wp14:anchorId="56B91C5A" wp14:editId="05B70BA0">
+            <wp:extent cx="5943600" cy="3448050"/>
+            <wp:effectExtent l="0" t="0" r="0" b="0"/>
+            <wp:docPr id="432284533" name="Picture 1"/>
+            <wp:cNvGraphicFramePr>
+              <a:graphicFrameLocks xmlns:a="http://schemas.openxmlformats.org/drawingml/2006/main" noChangeAspect="1"/>
+            </wp:cNvGraphicFramePr>
+            <a:graphic xmlns:a="http://schemas.openxmlformats.org/drawingml/2006/main">
+              <a:graphicData uri="http://schemas.openxmlformats.org/drawingml/2006/picture">
+                <pic:pic xmlns:pic="http://schemas.openxmlformats.org/drawingml/2006/picture">
+                  <pic:nvPicPr>
+                    <pic:cNvPr id="432284533" name=""/>
+                    <pic:cNvPicPr/>
+                  </pic:nvPicPr>
+                  <pic:blipFill>
+                    <a:blip r:embed="rId8"/>
+                    <a:stretch>
+                      <a:fillRect/>
+                    </a:stretch>
+                  </pic:blipFill>
+                  <pic:spPr>
+                    <a:xfrm>
+                      <a:off x="0" y="0"/>
+                      <a:ext cx="5943600" cy="3448050"/>
+                    </a:xfrm>
+                    <a:prstGeom prst="rect">
+                      <a:avLst/>
+                    </a:prstGeom>
+                  </pic:spPr>
+                </pic:pic>
+              </a:graphicData>
+            </a:graphic>
+          </wp:inline>
+        </w:drawing>
+      </w:r>
+    </w:p>
+    <w:p>
+      <w:pPr>
+        <w:spacing w:line="360" w:lineRule="auto"/>
+        <w:rPr>
+          <w:rFonts w:ascii="Times New Roman" w:hAnsi="Times New Roman" w:cs="Times New Roman"/>
+        </w:rPr>
+      </w:pPr>
+      <w:r>
+        <w:rPr>
+          <w:rFonts w:ascii="Times New Roman" w:hAnsi="Times New Roman" w:cs="Times New Roman" w:hint="eastAsia"/>
+        </w:rPr>
+        <w:t>This time we switch the material from N-F</w:t>
+      </w:r>
+      <w:r>
+        <w:rPr>
+          <w:rFonts w:ascii="Times New Roman" w:hAnsi="Times New Roman" w:cs="Times New Roman" w:hint="eastAsia"/>
+          <w:vertAlign w:val="subscript"/>
+        </w:rPr>
+        <w:t>2</w:t>
+      </w:r>
+      <w:r>
+        <w:rPr>
+          <w:rFonts w:ascii="Times New Roman" w:hAnsi="Times New Roman" w:cs="Times New Roman" w:hint="eastAsia"/>
+        </w:rPr>
+        <w:t xml:space="preserve"> to Zinc Selenide. This example is interesting because we can see that the directions of the lights are no longer diverging. They diverge in side the prism but converge when they go back into the air. T</w:t>
+      </w:r>
+      <w:r>
+        <w:rPr>
+          <w:rFonts w:ascii="Times New Roman" w:hAnsi="Times New Roman" w:cs="Times New Roman"/>
+        </w:rPr>
+        <w:t>h</w:t>
+      </w:r>
+      <w:r>
+        <w:rPr>
+          <w:rFonts w:ascii="Times New Roman" w:hAnsi="Times New Roman" w:cs="Times New Roman" w:hint="eastAsia"/>
+        </w:rPr>
+        <w:t>is is because the refractive indices for the lights are higher for the lights traveling in Zinc Selenide than in N-F</w:t>
+      </w:r>
+      <w:r>
+        <w:rPr>
+          <w:rFonts w:ascii="Times New Roman" w:hAnsi="Times New Roman" w:cs="Times New Roman" w:hint="eastAsia"/>
+          <w:vertAlign w:val="subscript"/>
+        </w:rPr>
+        <w:t>2</w:t>
+      </w:r>
+      <w:r>
+        <w:rPr>
+          <w:rFonts w:ascii="Times New Roman" w:hAnsi="Times New Roman" w:cs="Times New Roman" w:hint="eastAsia"/>
+        </w:rPr>
+        <w:t>, so the incident white light will be bent more and the refracted light in the prism will be negative (going down), Thus, the lights will be bent more upward if they have larger incident angle on the right side.</w:t>
+      </w:r>
+    </w:p>
+    <w:p>
+      <w:pPr>
+        <w:rPr>
+          <w:rFonts w:ascii="Times New Roman" w:hAnsi="Times New Roman" w:cs="Times New Roman"/>
+        </w:rPr>
+      </w:pPr>
+      <w:r>
+        <w:rPr>
+          <w:rFonts w:ascii="Times New Roman" w:hAnsi="Times New Roman" w:cs="Times New Roman"/>
+        </w:rPr>
+        <w:br w:type="page"/>
+      </w:r>
+    </w:p>
+    <w:p>
+      <w:pPr>
+        <w:spacing w:line="360" w:lineRule="auto"/>
+        <w:rPr>
+          <w:rFonts w:ascii="Times New Roman" w:hAnsi="Times New Roman" w:cs="Times New Roman"/>
+        </w:rPr>
+      </w:pPr>
+      <w:r>
+        <w:rPr>
+          <w:rFonts w:ascii="Times New Roman" w:hAnsi="Times New Roman" w:cs="Times New Roman" w:hint="eastAsia"/>
+        </w:rPr>
+        <w:lastRenderedPageBreak/>
+        <w:t>Example 5:</w:t>
+      </w:r>
+    </w:p>
+    <w:p>
+      <w:pPr>
+        <w:spacing w:line="360" w:lineRule="auto"/>
+        <w:rPr>
+          <w:rFonts w:ascii="Times New Roman" w:hAnsi="Times New Roman" w:cs="Times New Roman"/>
+        </w:rPr>
+      </w:pPr>
+      <w:r>
+        <w:rPr>
+          <w:rFonts w:ascii="Times New Roman" w:hAnsi="Times New Roman" w:cs="Times New Roman" w:hint="eastAsia"/>
+        </w:rPr>
+        <w:t>Inputs:</w:t>
+      </w:r>
+    </w:p>
+    <w:tbl>
+      <w:tblPr>
+        <w:tblStyle w:val="TableGrid"/>
+        <w:tblW w:w="0" w:type="auto"/>
+        <w:tblLook w:val="04A0" w:firstRow="1" w:lastRow="0" w:firstColumn="1" w:lastColumn="0" w:noHBand="0" w:noVBand="1"/>
+      </w:tblPr>
+      <w:tblGrid>
+        <w:gridCol w:w="4675"/>
+        <w:gridCol w:w="4675"/>
+      </w:tblGrid>
+      <w:tr>
+        <w:tc>
+          <w:tcPr>
+            <w:tcW w:w="4675" w:type="dxa"/>
+          </w:tcPr>
+          <w:p>
+            <w:pPr>
+              <w:spacing w:line="360" w:lineRule="auto"/>
+              <w:rPr>
+                <w:rFonts w:ascii="Times New Roman" w:hAnsi="Times New Roman" w:cs="Times New Roman"/>
+              </w:rPr>
+            </w:pPr>
+            <w:r>
+              <w:rPr>
+                <w:rFonts w:ascii="Times New Roman" w:hAnsi="Times New Roman" w:cs="Times New Roman" w:hint="eastAsia"/>
+              </w:rPr>
+              <w:t>Interface type</w:t>
+            </w:r>
+          </w:p>
+        </w:tc>
+        <w:tc>
+          <w:tcPr>
+            <w:tcW w:w="4675" w:type="dxa"/>
+          </w:tcPr>
+          <w:p>
+            <w:pPr>
+              <w:spacing w:line="360" w:lineRule="auto"/>
+              <w:rPr>
+                <w:rFonts w:ascii="Times New Roman" w:hAnsi="Times New Roman" w:cs="Times New Roman"/>
+              </w:rPr>
+            </w:pPr>
+            <w:r>
+              <w:rPr>
+                <w:rFonts w:ascii="Times New Roman" w:hAnsi="Times New Roman" w:cs="Times New Roman" w:hint="eastAsia"/>
+              </w:rPr>
+              <w:t>Simple Positive Lens</w:t>
+            </w:r>
+          </w:p>
+        </w:tc>
+      </w:tr>
+      <w:tr>
+        <w:tc>
+          <w:tcPr>
+            <w:tcW w:w="4675" w:type="dxa"/>
+          </w:tcPr>
+          <w:p>
+            <w:pPr>
+              <w:spacing w:line="360" w:lineRule="auto"/>
+              <w:rPr>
+                <w:rFonts w:ascii="Times New Roman" w:hAnsi="Times New Roman" w:cs="Times New Roman"/>
+              </w:rPr>
+            </w:pPr>
+            <w:r>
+              <w:rPr>
+                <w:rFonts w:ascii="Times New Roman" w:hAnsi="Times New Roman" w:cs="Times New Roman" w:hint="eastAsia"/>
+              </w:rPr>
+              <w:t>Glass</w:t>
+            </w:r>
+          </w:p>
+        </w:tc>
+        <w:tc>
+          <w:tcPr>
+            <w:tcW w:w="4675" w:type="dxa"/>
+          </w:tcPr>
+          <w:p>
+            <w:pPr>
+              <w:spacing w:line="360" w:lineRule="auto"/>
+              <w:rPr>
+                <w:rFonts w:ascii="Times New Roman" w:hAnsi="Times New Roman" w:cs="Times New Roman" w:hint="eastAsia"/>
+              </w:rPr>
+            </w:pPr>
+            <w:r>
+              <w:rPr>
+                <w:rFonts w:ascii="Times New Roman" w:hAnsi="Times New Roman" w:cs="Times New Roman" w:hint="eastAsia"/>
+              </w:rPr>
+              <w:t>Barium Fluoride</w:t>
+            </w:r>
+          </w:p>
+        </w:tc>
+      </w:tr>
+      <w:tr>
+        <w:tc>
+          <w:tcPr>
+            <w:tcW w:w="4675" w:type="dxa"/>
+          </w:tcPr>
+          <w:p>
+            <w:pPr>
+              <w:spacing w:line="360" w:lineRule="auto"/>
+              <w:rPr>
+                <w:rFonts w:ascii="Times New Roman" w:hAnsi="Times New Roman" w:cs="Times New Roman"/>
+              </w:rPr>
+            </w:pPr>
+            <w:r>
+              <w:rPr>
+                <w:rFonts w:ascii="Times New Roman" w:hAnsi="Times New Roman" w:cs="Times New Roman" w:hint="eastAsia"/>
+              </w:rPr>
+              <w:t>Incident ray angle</w:t>
+            </w:r>
+          </w:p>
+        </w:tc>
+        <w:tc>
+          <w:tcPr>
+            <w:tcW w:w="4675" w:type="dxa"/>
+          </w:tcPr>
+          <w:p>
+            <w:pPr>
+              <w:spacing w:line="360" w:lineRule="auto"/>
+              <w:rPr>
+                <w:rFonts w:ascii="Times New Roman" w:hAnsi="Times New Roman" w:cs="Times New Roman"/>
+              </w:rPr>
+            </w:pPr>
+            <w:r>
+              <w:rPr>
+                <w:rFonts w:ascii="Times New Roman" w:hAnsi="Times New Roman" w:cs="Times New Roman"/>
+              </w:rPr>
+              <w:t>49.97080375967536</w:t>
+            </w:r>
+            <w:r>
+              <w:rPr>
+                <w:rFonts w:ascii="Times New Roman" w:hAnsi="Times New Roman" w:cs="Times New Roman" w:hint="eastAsia"/>
+              </w:rPr>
+              <w:t xml:space="preserve"> degrees</w:t>
+            </w:r>
+          </w:p>
+        </w:tc>
+      </w:tr>
+      <w:tr>
+        <w:tc>
+          <w:tcPr>
+            <w:tcW w:w="4675" w:type="dxa"/>
+          </w:tcPr>
+          <w:p>
+            <w:pPr>
+              <w:spacing w:line="360" w:lineRule="auto"/>
+              <w:rPr>
+                <w:rFonts w:ascii="Times New Roman" w:hAnsi="Times New Roman" w:cs="Times New Roman"/>
+              </w:rPr>
+            </w:pPr>
+            <w:r>
+              <w:rPr>
+                <w:rFonts w:ascii="Times New Roman" w:hAnsi="Times New Roman" w:cs="Times New Roman" w:hint="eastAsia"/>
+              </w:rPr>
+              <w:t>Light Source</w:t>
+            </w:r>
+          </w:p>
+        </w:tc>
+        <w:tc>
+          <w:tcPr>
+            <w:tcW w:w="4675" w:type="dxa"/>
+          </w:tcPr>
+          <w:p>
+            <w:pPr>
+              <w:spacing w:line="360" w:lineRule="auto"/>
+              <w:rPr>
+                <w:rFonts w:ascii="Times New Roman" w:hAnsi="Times New Roman" w:cs="Times New Roman"/>
+              </w:rPr>
+            </w:pPr>
+            <w:r>
+              <w:rPr>
+                <w:rFonts w:ascii="Times New Roman" w:hAnsi="Times New Roman" w:cs="Times New Roman" w:hint="eastAsia"/>
+              </w:rPr>
+              <w:t>white light</w:t>
+            </w:r>
+          </w:p>
+        </w:tc>
+      </w:tr>
+    </w:tbl>
+    <w:p>
+      <w:pPr>
+        <w:spacing w:line="360" w:lineRule="auto"/>
+        <w:rPr>
+          <w:rFonts w:ascii="Times New Roman" w:hAnsi="Times New Roman" w:cs="Times New Roman"/>
+        </w:rPr>
+      </w:pPr>
+    </w:p>
+    <w:p>
+      <w:pPr>
+        <w:spacing w:line="360" w:lineRule="auto"/>
+        <w:rPr>
+          <w:rFonts w:ascii="Times New Roman" w:hAnsi="Times New Roman" w:cs="Times New Roman"/>
+        </w:rPr>
+      </w:pPr>
+      <w:r>
+        <w:rPr>
+          <w:rFonts w:ascii="Times New Roman" w:hAnsi="Times New Roman" w:cs="Times New Roman" w:hint="eastAsia"/>
+        </w:rPr>
+        <w:t>Output:</w:t>
+      </w:r>
+    </w:p>
+    <w:p>
+      <w:pPr>
+        <w:spacing w:line="360" w:lineRule="auto"/>
+        <w:rPr>
+          <w:rFonts w:ascii="Times New Roman" w:hAnsi="Times New Roman" w:cs="Times New Roman"/>
+        </w:rPr>
+      </w:pPr>
+      <w:r>
+        <w:rPr>
+          <w:noProof/>
+        </w:rPr>
+        <w:drawing>
+          <wp:inline distT="0" distB="0" distL="0" distR="0" wp14:anchorId="7E02AD9F" wp14:editId="13F2C795">
+            <wp:extent cx="5943600" cy="3305175"/>
+            <wp:effectExtent l="0" t="0" r="0" b="9525"/>
+            <wp:docPr id="5706354" name="Picture 1"/>
+            <wp:cNvGraphicFramePr>
+              <a:graphicFrameLocks xmlns:a="http://schemas.openxmlformats.org/drawingml/2006/main" noChangeAspect="1"/>
+            </wp:cNvGraphicFramePr>
+            <a:graphic xmlns:a="http://schemas.openxmlformats.org/drawingml/2006/main">
+              <a:graphicData uri="http://schemas.openxmlformats.org/drawingml/2006/picture">
+                <pic:pic xmlns:pic="http://schemas.openxmlformats.org/drawingml/2006/picture">
+                  <pic:nvPicPr>
+                    <pic:cNvPr id="5706354" name=""/>
+                    <pic:cNvPicPr/>
+                  </pic:nvPicPr>
+                  <pic:blipFill>
+                    <a:blip r:embed="rId9"/>
+                    <a:stretch>
+                      <a:fillRect/>
+                    </a:stretch>
+                  </pic:blipFill>
+                  <pic:spPr>
+                    <a:xfrm>
+                      <a:off x="0" y="0"/>
+                      <a:ext cx="5943600" cy="3305175"/>
+                    </a:xfrm>
+                    <a:prstGeom prst="rect">
+                      <a:avLst/>
+                    </a:prstGeom>
+                  </pic:spPr>
+                </pic:pic>
+              </a:graphicData>
+            </a:graphic>
+          </wp:inline>
+        </w:drawing>
+      </w:r>
+    </w:p>
+    <w:p>
+      <w:pPr>
+        <w:spacing w:line="360" w:lineRule="auto"/>
+        <w:rPr>
+          <w:rFonts w:ascii="Times New Roman" w:hAnsi="Times New Roman" w:cs="Times New Roman" w:hint="eastAsia"/>
+        </w:rPr>
+      </w:pPr>
+      <w:r>
+        <w:rPr>
+          <w:rFonts w:ascii="Times New Roman" w:hAnsi="Times New Roman" w:cs="Times New Roman" w:hint="eastAsia"/>
+        </w:rPr>
+        <w:t xml:space="preserve">This time we shoot the white light towards a simple positive lens made of Barium Fluoride at an angle of </w:t>
+      </w:r>
+      <w:r>
+        <w:rPr>
+          <w:rFonts w:ascii="Times New Roman" w:hAnsi="Times New Roman" w:cs="Times New Roman"/>
+        </w:rPr>
+        <w:t>49.97080375967536</w:t>
+      </w:r>
+      <w:r>
+        <w:rPr>
+          <w:rFonts w:ascii="Times New Roman" w:hAnsi="Times New Roman" w:cs="Times New Roman" w:hint="eastAsia"/>
+        </w:rPr>
+        <w:t xml:space="preserve"> degrees</w:t>
+      </w:r>
+      <w:r>
+        <w:rPr>
+          <w:rFonts w:ascii="Times New Roman" w:hAnsi="Times New Roman" w:cs="Times New Roman" w:hint="eastAsia"/>
+        </w:rPr>
+        <w:t xml:space="preserve">. This example is </w:t>
+      </w:r>
+      <w:r>
+        <w:rPr>
+          <w:rFonts w:ascii="Times New Roman" w:hAnsi="Times New Roman" w:cs="Times New Roman"/>
+        </w:rPr>
+        <w:t>interesting</w:t>
+      </w:r>
+      <w:r>
+        <w:rPr>
+          <w:rFonts w:ascii="Times New Roman" w:hAnsi="Times New Roman" w:cs="Times New Roman" w:hint="eastAsia"/>
+        </w:rPr>
+        <w:t xml:space="preserve"> because it shows a very slight dispersion effect. The lights don</w:t>
+      </w:r>
+      <w:r>
+        <w:rPr>
+          <w:rFonts w:ascii="Times New Roman" w:hAnsi="Times New Roman" w:cs="Times New Roman"/>
+        </w:rPr>
+        <w:t>’</w:t>
+      </w:r>
+      <w:r>
+        <w:rPr>
+          <w:rFonts w:ascii="Times New Roman" w:hAnsi="Times New Roman" w:cs="Times New Roman" w:hint="eastAsia"/>
+        </w:rPr>
+        <w:t>t scatter as much as we see in the previous example (with Zinc Selenide). This is because Barium Fluoride (v=81.78) has a larger Abbe number than Zinc Selenide (v=8.07). Larger Abbe number leads to smaller dispersion.</w:t>
+      </w:r>
+    </w:p>
+    <w:p>
+      <w:pPr>
+        <w:spacing w:line="360" w:lineRule="auto"/>
+        <w:rPr>
+          <w:rFonts w:ascii="Times New Roman" w:hAnsi="Times New Roman" w:cs="Times New Roman"/>
+        </w:rPr>
+      </w:pPr>
     </w:p>
     <w:sectPr>
       <w:pgSz w:w="12240" w:h="15840"/>
@@ -1355,6 +2976,25 @@
       <w:spacing w:val="5"/>
     </w:rPr>
   </w:style>
+  <w:style w:type="table" w:styleId="TableGrid">
+    <w:name w:val="Table Grid"/>
+    <w:basedOn w:val="TableNormal"/>
+    <w:uiPriority w:val="39"/>
+    <w:rsid w:val="00207490"/>
+    <w:pPr>
+      <w:spacing w:after="0" w:line="240" w:lineRule="auto"/>
+    </w:pPr>
+    <w:tblPr>
+      <w:tblBorders>
+        <w:top w:val="single" w:sz="4" w:space="0" w:color="auto"/>
+        <w:left w:val="single" w:sz="4" w:space="0" w:color="auto"/>
+        <w:bottom w:val="single" w:sz="4" w:space="0" w:color="auto"/>
+        <w:right w:val="single" w:sz="4" w:space="0" w:color="auto"/>
+        <w:insideH w:val="single" w:sz="4" w:space="0" w:color="auto"/>
+        <w:insideV w:val="single" w:sz="4" w:space="0" w:color="auto"/>
+      </w:tblBorders>
+    </w:tblPr>
+  </w:style>
 </w:styles>
 </file>
 

</xml_diff>

<commit_message>
Update report prism part
</commit_message>
<xml_diff>
--- a/OPT212 final project report.docx
+++ b/OPT212 final project report.docx
@@ -1389,9 +1389,15 @@
             </w:pPr>
             <w:r>
               <w:rPr>
-                <w:rFonts w:ascii="Times New Roman" w:hAnsi="Times New Roman" w:cs="Times New Roman" w:hint="eastAsia"/>
-              </w:rPr>
-              <w:t>ZnSe</w:t>
+                <w:rFonts w:ascii="Times New Roman" w:hAnsi="Times New Roman" w:cs="Times New Roman"/>
+              </w:rPr>
+              <w:t>Magnesium</w:t>
+            </w:r>
+            <w:r>
+              <w:rPr>
+                <w:rFonts w:ascii="Times New Roman" w:hAnsi="Times New Roman" w:cs="Times New Roman"/>
+              </w:rPr>
+              <w:t xml:space="preserve"> Fluoride</w:t>
             </w:r>
           </w:p>
         </w:tc>
@@ -1429,9 +1435,21 @@
             </w:pPr>
             <w:r>
               <w:rPr>
-                <w:rFonts w:ascii="Times New Roman" w:hAnsi="Times New Roman" w:cs="Times New Roman" w:hint="eastAsia"/>
-              </w:rPr>
-              <w:t>40 degrees</w:t>
+                <w:rFonts w:ascii="Times New Roman" w:hAnsi="Times New Roman" w:cs="Times New Roman"/>
+              </w:rPr>
+              <w:t>-</w:t>
+            </w:r>
+            <w:r>
+              <w:rPr>
+                <w:rFonts w:ascii="Times New Roman" w:hAnsi="Times New Roman" w:cs="Times New Roman"/>
+              </w:rPr>
+              <w:t>38</w:t>
+            </w:r>
+            <w:r>
+              <w:rPr>
+                <w:rFonts w:ascii="Times New Roman" w:hAnsi="Times New Roman" w:cs="Times New Roman" w:hint="eastAsia"/>
+              </w:rPr>
+              <w:t xml:space="preserve"> degrees</w:t>
             </w:r>
           </w:p>
         </w:tc>
@@ -1508,13 +1526,13 @@
       </w:pPr>
       <w:r>
         <w:rPr>
-          <w:noProof/>
+          <w:rFonts w:ascii="Times New Roman" w:hAnsi="Times New Roman" w:cs="Times New Roman"/>
         </w:rPr>
         <w:drawing>
-          <wp:inline distT="0" distB="0" distL="0" distR="0" wp14:anchorId="56B91C5A" wp14:editId="05B70BA0">
-            <wp:extent cx="5943600" cy="3448050"/>
-            <wp:effectExtent l="0" t="0" r="0" b="0"/>
-            <wp:docPr id="432284533" name="Picture 1"/>
+          <wp:inline distT="0" distB="0" distL="0" distR="0" wp14:anchorId="085DA557" wp14:editId="5D4ABEA5">
+            <wp:extent cx="5943600" cy="4249420"/>
+            <wp:effectExtent l="0" t="0" r="0" b="5080"/>
+            <wp:docPr id="1357979746" name="Picture 1" descr="A screenshot of a computer&#10;&#10;Description automatically generated"/>
             <wp:cNvGraphicFramePr>
               <a:graphicFrameLocks xmlns:a="http://schemas.openxmlformats.org/drawingml/2006/main" noChangeAspect="1"/>
             </wp:cNvGraphicFramePr>
@@ -1522,7 +1540,7 @@
               <a:graphicData uri="http://schemas.openxmlformats.org/drawingml/2006/picture">
                 <pic:pic xmlns:pic="http://schemas.openxmlformats.org/drawingml/2006/picture">
                   <pic:nvPicPr>
-                    <pic:cNvPr id="432284533" name=""/>
+                    <pic:cNvPr id="1357979746" name="Picture 1" descr="A screenshot of a computer&#10;&#10;Description automatically generated"/>
                     <pic:cNvPicPr/>
                   </pic:nvPicPr>
                   <pic:blipFill>
@@ -1534,7 +1552,7 @@
                   <pic:spPr>
                     <a:xfrm>
                       <a:off x="0" y="0"/>
-                      <a:ext cx="5943600" cy="3448050"/>
+                      <a:ext cx="5943600" cy="4249420"/>
                     </a:xfrm>
                     <a:prstGeom prst="rect">
                       <a:avLst/>
@@ -1556,55 +1574,34 @@
       </w:pPr>
       <w:r>
         <w:rPr>
-          <w:rFonts w:ascii="Times New Roman" w:hAnsi="Times New Roman" w:cs="Times New Roman" w:hint="eastAsia"/>
-        </w:rPr>
-        <w:t>This time we switch the material from N-F</w:t>
-      </w:r>
-      <w:r>
-        <w:rPr>
-          <w:rFonts w:ascii="Times New Roman" w:hAnsi="Times New Roman" w:cs="Times New Roman" w:hint="eastAsia"/>
-          <w:vertAlign w:val="subscript"/>
-        </w:rPr>
-        <w:t>2</w:t>
-      </w:r>
-      <w:r>
-        <w:rPr>
-          <w:rFonts w:ascii="Times New Roman" w:hAnsi="Times New Roman" w:cs="Times New Roman" w:hint="eastAsia"/>
-        </w:rPr>
-        <w:t xml:space="preserve"> to Zinc Selenide. This example is interesting because we can see that the directions of the lights are no longer diverging. They diverge in side the prism but converge when they go back into the air. T</w:t>
-      </w:r>
-      <w:r>
-        <w:rPr>
-          <w:rFonts w:ascii="Times New Roman" w:hAnsi="Times New Roman" w:cs="Times New Roman"/>
-        </w:rPr>
-        <w:t>h</w:t>
-      </w:r>
-      <w:r>
-        <w:rPr>
-          <w:rFonts w:ascii="Times New Roman" w:hAnsi="Times New Roman" w:cs="Times New Roman" w:hint="eastAsia"/>
-        </w:rPr>
-        <w:t>is is because the refractive indices for the lights are higher for the lights traveling in Zinc Selenide than in N-F</w:t>
-      </w:r>
-      <w:r>
-        <w:rPr>
-          <w:rFonts w:ascii="Times New Roman" w:hAnsi="Times New Roman" w:cs="Times New Roman" w:hint="eastAsia"/>
-          <w:vertAlign w:val="subscript"/>
-        </w:rPr>
-        <w:t>2</w:t>
-      </w:r>
-      <w:r>
-        <w:rPr>
-          <w:rFonts w:ascii="Times New Roman" w:hAnsi="Times New Roman" w:cs="Times New Roman" w:hint="eastAsia"/>
-        </w:rPr>
-        <w:t>, so the incident white light will be bent more and the refracted light in the prism will be negative (going down), Thus, the lights will be bent more upward if they have larger incident angle on the right side.</w:t>
-      </w:r>
-    </w:p>
-    <w:p>
-      <w:pPr>
-        <w:rPr>
-          <w:rFonts w:ascii="Times New Roman" w:hAnsi="Times New Roman" w:cs="Times New Roman"/>
-        </w:rPr>
-      </w:pPr>
+          <w:rFonts w:ascii="Times New Roman" w:hAnsi="Times New Roman" w:cs="Times New Roman"/>
+        </w:rPr>
+        <w:t>The angle was set to -38 degrees with respect to the horizontal and the program outputs a critical angle warning of -</w:t>
+      </w:r>
+      <w:r>
+        <w:rPr>
+          <w:rFonts w:ascii="Times New Roman" w:hAnsi="Times New Roman" w:cs="Times New Roman"/>
+        </w:rPr>
+        <w:t>10.8248</w:t>
+      </w:r>
+      <w:r>
+        <w:rPr>
+          <w:rFonts w:ascii="Times New Roman" w:hAnsi="Times New Roman" w:cs="Times New Roman"/>
+        </w:rPr>
+        <w:t xml:space="preserve"> degree, which states that the </w:t>
+      </w:r>
+      <w:r>
+        <w:rPr>
+          <w:rFonts w:ascii="Times New Roman" w:hAnsi="Times New Roman" w:cs="Times New Roman"/>
+        </w:rPr>
+        <w:t xml:space="preserve">starting ray angle is too small that total internal reflection at the second surface would happen. The program forces the plot showing the angle at critical angle, and display the critical angle in the Critical Angle Warning </w:t>
+      </w:r>
+      <w:r>
+        <w:rPr>
+          <w:rFonts w:ascii="Times New Roman" w:hAnsi="Times New Roman" w:cs="Times New Roman"/>
+        </w:rPr>
+        <w:t>box.</w:t>
+      </w:r>
       <w:r>
         <w:rPr>
           <w:rFonts w:ascii="Times New Roman" w:hAnsi="Times New Roman" w:cs="Times New Roman"/>
@@ -1614,14 +1611,13 @@
     </w:p>
     <w:p>
       <w:pPr>
-        <w:spacing w:line="360" w:lineRule="auto"/>
-        <w:rPr>
-          <w:rFonts w:ascii="Times New Roman" w:hAnsi="Times New Roman" w:cs="Times New Roman"/>
-        </w:rPr>
-      </w:pPr>
-      <w:r>
-        <w:rPr>
-          <w:rFonts w:ascii="Times New Roman" w:hAnsi="Times New Roman" w:cs="Times New Roman" w:hint="eastAsia"/>
+        <w:rPr>
+          <w:rFonts w:ascii="Times New Roman" w:hAnsi="Times New Roman" w:cs="Times New Roman"/>
+        </w:rPr>
+      </w:pPr>
+      <w:r>
+        <w:rPr>
+          <w:rFonts w:ascii="Times New Roman" w:hAnsi="Times New Roman" w:cs="Times New Roman"/>
         </w:rPr>
         <w:lastRenderedPageBreak/>
         <w:t>Example 5:</w:t>
@@ -1719,7 +1715,317 @@
             <w:pPr>
               <w:spacing w:line="360" w:lineRule="auto"/>
               <w:rPr>
-                <w:rFonts w:ascii="Times New Roman" w:hAnsi="Times New Roman" w:cs="Times New Roman" w:hint="eastAsia"/>
+                <w:rFonts w:ascii="Times New Roman" w:hAnsi="Times New Roman" w:cs="Times New Roman"/>
+              </w:rPr>
+            </w:pPr>
+            <w:r>
+              <w:rPr>
+                <w:rFonts w:ascii="Times New Roman" w:hAnsi="Times New Roman" w:cs="Times New Roman" w:hint="eastAsia"/>
+              </w:rPr>
+              <w:t>Barium Fluoride</w:t>
+            </w:r>
+          </w:p>
+        </w:tc>
+      </w:tr>
+      <w:tr>
+        <w:tc>
+          <w:tcPr>
+            <w:tcW w:w="4675" w:type="dxa"/>
+          </w:tcPr>
+          <w:p>
+            <w:pPr>
+              <w:spacing w:line="360" w:lineRule="auto"/>
+              <w:rPr>
+                <w:rFonts w:ascii="Times New Roman" w:hAnsi="Times New Roman" w:cs="Times New Roman"/>
+              </w:rPr>
+            </w:pPr>
+            <w:r>
+              <w:rPr>
+                <w:rFonts w:ascii="Times New Roman" w:hAnsi="Times New Roman" w:cs="Times New Roman" w:hint="eastAsia"/>
+              </w:rPr>
+              <w:t>Incident ray angle</w:t>
+            </w:r>
+          </w:p>
+        </w:tc>
+        <w:tc>
+          <w:tcPr>
+            <w:tcW w:w="4675" w:type="dxa"/>
+          </w:tcPr>
+          <w:p>
+            <w:pPr>
+              <w:spacing w:line="360" w:lineRule="auto"/>
+              <w:rPr>
+                <w:rFonts w:ascii="Times New Roman" w:hAnsi="Times New Roman" w:cs="Times New Roman"/>
+              </w:rPr>
+            </w:pPr>
+            <w:r>
+              <w:rPr>
+                <w:rFonts w:ascii="Times New Roman" w:hAnsi="Times New Roman" w:cs="Times New Roman"/>
+              </w:rPr>
+              <w:t>52.9</w:t>
+            </w:r>
+            <w:r>
+              <w:rPr>
+                <w:rFonts w:ascii="Times New Roman" w:hAnsi="Times New Roman" w:cs="Times New Roman" w:hint="eastAsia"/>
+              </w:rPr>
+              <w:t xml:space="preserve"> degrees</w:t>
+            </w:r>
+          </w:p>
+        </w:tc>
+      </w:tr>
+      <w:tr>
+        <w:tc>
+          <w:tcPr>
+            <w:tcW w:w="4675" w:type="dxa"/>
+          </w:tcPr>
+          <w:p>
+            <w:pPr>
+              <w:spacing w:line="360" w:lineRule="auto"/>
+              <w:rPr>
+                <w:rFonts w:ascii="Times New Roman" w:hAnsi="Times New Roman" w:cs="Times New Roman"/>
+              </w:rPr>
+            </w:pPr>
+            <w:r>
+              <w:rPr>
+                <w:rFonts w:ascii="Times New Roman" w:hAnsi="Times New Roman" w:cs="Times New Roman" w:hint="eastAsia"/>
+              </w:rPr>
+              <w:t>Light Source</w:t>
+            </w:r>
+          </w:p>
+        </w:tc>
+        <w:tc>
+          <w:tcPr>
+            <w:tcW w:w="4675" w:type="dxa"/>
+          </w:tcPr>
+          <w:p>
+            <w:pPr>
+              <w:spacing w:line="360" w:lineRule="auto"/>
+              <w:rPr>
+                <w:rFonts w:ascii="Times New Roman" w:hAnsi="Times New Roman" w:cs="Times New Roman"/>
+              </w:rPr>
+            </w:pPr>
+            <w:r>
+              <w:rPr>
+                <w:rFonts w:ascii="Times New Roman" w:hAnsi="Times New Roman" w:cs="Times New Roman" w:hint="eastAsia"/>
+              </w:rPr>
+              <w:t>white light</w:t>
+            </w:r>
+          </w:p>
+        </w:tc>
+      </w:tr>
+    </w:tbl>
+    <w:p>
+      <w:pPr>
+        <w:rPr>
+          <w:rFonts w:ascii="Times New Roman" w:hAnsi="Times New Roman" w:cs="Times New Roman"/>
+        </w:rPr>
+      </w:pPr>
+    </w:p>
+    <w:p>
+      <w:pPr>
+        <w:rPr>
+          <w:rFonts w:ascii="Times New Roman" w:hAnsi="Times New Roman" w:cs="Times New Roman"/>
+        </w:rPr>
+      </w:pPr>
+      <w:r>
+        <w:rPr>
+          <w:rFonts w:ascii="Times New Roman" w:hAnsi="Times New Roman" w:cs="Times New Roman"/>
+        </w:rPr>
+        <w:t>Output:</w:t>
+      </w:r>
+    </w:p>
+    <w:p>
+      <w:pPr>
+        <w:rPr>
+          <w:rFonts w:ascii="Times New Roman" w:hAnsi="Times New Roman" w:cs="Times New Roman"/>
+        </w:rPr>
+      </w:pPr>
+      <w:r>
+        <w:rPr>
+          <w:rFonts w:ascii="Times New Roman" w:hAnsi="Times New Roman" w:cs="Times New Roman"/>
+        </w:rPr>
+        <w:drawing>
+          <wp:inline distT="0" distB="0" distL="0" distR="0" wp14:anchorId="5B664BC5" wp14:editId="2CABA1BD">
+            <wp:extent cx="5943600" cy="4452620"/>
+            <wp:effectExtent l="0" t="0" r="0" b="5080"/>
+            <wp:docPr id="2113990980" name="Picture 1" descr="A screenshot of a computer&#10;&#10;Description automatically generated"/>
+            <wp:cNvGraphicFramePr>
+              <a:graphicFrameLocks xmlns:a="http://schemas.openxmlformats.org/drawingml/2006/main" noChangeAspect="1"/>
+            </wp:cNvGraphicFramePr>
+            <a:graphic xmlns:a="http://schemas.openxmlformats.org/drawingml/2006/main">
+              <a:graphicData uri="http://schemas.openxmlformats.org/drawingml/2006/picture">
+                <pic:pic xmlns:pic="http://schemas.openxmlformats.org/drawingml/2006/picture">
+                  <pic:nvPicPr>
+                    <pic:cNvPr id="2113990980" name="Picture 1" descr="A screenshot of a computer&#10;&#10;Description automatically generated"/>
+                    <pic:cNvPicPr/>
+                  </pic:nvPicPr>
+                  <pic:blipFill>
+                    <a:blip r:embed="rId9"/>
+                    <a:stretch>
+                      <a:fillRect/>
+                    </a:stretch>
+                  </pic:blipFill>
+                  <pic:spPr>
+                    <a:xfrm>
+                      <a:off x="0" y="0"/>
+                      <a:ext cx="5943600" cy="4452620"/>
+                    </a:xfrm>
+                    <a:prstGeom prst="rect">
+                      <a:avLst/>
+                    </a:prstGeom>
+                  </pic:spPr>
+                </pic:pic>
+              </a:graphicData>
+            </a:graphic>
+          </wp:inline>
+        </w:drawing>
+      </w:r>
+    </w:p>
+    <w:p>
+      <w:pPr>
+        <w:rPr>
+          <w:rFonts w:ascii="Times New Roman" w:hAnsi="Times New Roman" w:cs="Times New Roman"/>
+        </w:rPr>
+      </w:pPr>
+      <w:r>
+        <w:rPr>
+          <w:rFonts w:ascii="Times New Roman" w:hAnsi="Times New Roman" w:cs="Times New Roman"/>
+        </w:rPr>
+        <w:t>Even at the largest incidence angle, internal reflection still happens as the refractive index of the material is too large (larger than 2). In this case, the program outputs a critical angle warning of “no valid angle of incidence!”</w:t>
+      </w:r>
+      <w:r>
+        <w:rPr>
+          <w:rFonts w:ascii="Times New Roman" w:hAnsi="Times New Roman" w:cs="Times New Roman"/>
+        </w:rPr>
+        <w:t>.</w:t>
+      </w:r>
+      <w:r>
+        <w:rPr>
+          <w:rFonts w:ascii="Times New Roman" w:hAnsi="Times New Roman" w:cs="Times New Roman"/>
+        </w:rPr>
+        <w:br w:type="page"/>
+      </w:r>
+    </w:p>
+    <w:p>
+      <w:pPr>
+        <w:spacing w:line="360" w:lineRule="auto"/>
+        <w:rPr>
+          <w:rFonts w:ascii="Times New Roman" w:hAnsi="Times New Roman" w:cs="Times New Roman"/>
+        </w:rPr>
+      </w:pPr>
+      <w:r>
+        <w:rPr>
+          <w:rFonts w:ascii="Times New Roman" w:hAnsi="Times New Roman" w:cs="Times New Roman" w:hint="eastAsia"/>
+        </w:rPr>
+        <w:lastRenderedPageBreak/>
+        <w:t xml:space="preserve">Example </w:t>
+      </w:r>
+      <w:r>
+        <w:rPr>
+          <w:rFonts w:ascii="Times New Roman" w:hAnsi="Times New Roman" w:cs="Times New Roman"/>
+        </w:rPr>
+        <w:t>6</w:t>
+      </w:r>
+      <w:r>
+        <w:rPr>
+          <w:rFonts w:ascii="Times New Roman" w:hAnsi="Times New Roman" w:cs="Times New Roman" w:hint="eastAsia"/>
+        </w:rPr>
+        <w:t>:</w:t>
+      </w:r>
+    </w:p>
+    <w:p>
+      <w:pPr>
+        <w:spacing w:line="360" w:lineRule="auto"/>
+        <w:rPr>
+          <w:rFonts w:ascii="Times New Roman" w:hAnsi="Times New Roman" w:cs="Times New Roman"/>
+        </w:rPr>
+      </w:pPr>
+      <w:r>
+        <w:rPr>
+          <w:rFonts w:ascii="Times New Roman" w:hAnsi="Times New Roman" w:cs="Times New Roman" w:hint="eastAsia"/>
+        </w:rPr>
+        <w:t>Inputs:</w:t>
+      </w:r>
+    </w:p>
+    <w:tbl>
+      <w:tblPr>
+        <w:tblStyle w:val="TableGrid"/>
+        <w:tblW w:w="0" w:type="auto"/>
+        <w:tblLook w:val="04A0" w:firstRow="1" w:lastRow="0" w:firstColumn="1" w:lastColumn="0" w:noHBand="0" w:noVBand="1"/>
+      </w:tblPr>
+      <w:tblGrid>
+        <w:gridCol w:w="4675"/>
+        <w:gridCol w:w="4675"/>
+      </w:tblGrid>
+      <w:tr>
+        <w:tc>
+          <w:tcPr>
+            <w:tcW w:w="4675" w:type="dxa"/>
+          </w:tcPr>
+          <w:p>
+            <w:pPr>
+              <w:spacing w:line="360" w:lineRule="auto"/>
+              <w:rPr>
+                <w:rFonts w:ascii="Times New Roman" w:hAnsi="Times New Roman" w:cs="Times New Roman"/>
+              </w:rPr>
+            </w:pPr>
+            <w:r>
+              <w:rPr>
+                <w:rFonts w:ascii="Times New Roman" w:hAnsi="Times New Roman" w:cs="Times New Roman" w:hint="eastAsia"/>
+              </w:rPr>
+              <w:t>Interface type</w:t>
+            </w:r>
+          </w:p>
+        </w:tc>
+        <w:tc>
+          <w:tcPr>
+            <w:tcW w:w="4675" w:type="dxa"/>
+          </w:tcPr>
+          <w:p>
+            <w:pPr>
+              <w:spacing w:line="360" w:lineRule="auto"/>
+              <w:rPr>
+                <w:rFonts w:ascii="Times New Roman" w:hAnsi="Times New Roman" w:cs="Times New Roman"/>
+              </w:rPr>
+            </w:pPr>
+            <w:r>
+              <w:rPr>
+                <w:rFonts w:ascii="Times New Roman" w:hAnsi="Times New Roman" w:cs="Times New Roman" w:hint="eastAsia"/>
+              </w:rPr>
+              <w:t>Simple Positive Lens</w:t>
+            </w:r>
+          </w:p>
+        </w:tc>
+      </w:tr>
+      <w:tr>
+        <w:tc>
+          <w:tcPr>
+            <w:tcW w:w="4675" w:type="dxa"/>
+          </w:tcPr>
+          <w:p>
+            <w:pPr>
+              <w:spacing w:line="360" w:lineRule="auto"/>
+              <w:rPr>
+                <w:rFonts w:ascii="Times New Roman" w:hAnsi="Times New Roman" w:cs="Times New Roman"/>
+              </w:rPr>
+            </w:pPr>
+            <w:r>
+              <w:rPr>
+                <w:rFonts w:ascii="Times New Roman" w:hAnsi="Times New Roman" w:cs="Times New Roman" w:hint="eastAsia"/>
+              </w:rPr>
+              <w:t>Glass</w:t>
+            </w:r>
+          </w:p>
+        </w:tc>
+        <w:tc>
+          <w:tcPr>
+            <w:tcW w:w="4675" w:type="dxa"/>
+          </w:tcPr>
+          <w:p>
+            <w:pPr>
+              <w:spacing w:line="360" w:lineRule="auto"/>
+              <w:rPr>
+                <w:rFonts w:ascii="Times New Roman" w:hAnsi="Times New Roman" w:cs="Times New Roman"/>
               </w:rPr>
             </w:pPr>
             <w:r>
@@ -1867,7 +2173,7 @@
                     <pic:cNvPicPr/>
                   </pic:nvPicPr>
                   <pic:blipFill>
-                    <a:blip r:embed="rId9"/>
+                    <a:blip r:embed="rId10"/>
                     <a:stretch>
                       <a:fillRect/>
                     </a:stretch>
@@ -1892,32 +2198,26 @@
       <w:pPr>
         <w:spacing w:line="360" w:lineRule="auto"/>
         <w:rPr>
+          <w:rFonts w:ascii="Times New Roman" w:hAnsi="Times New Roman" w:cs="Times New Roman"/>
+        </w:rPr>
+      </w:pPr>
+      <w:r>
+        <w:rPr>
           <w:rFonts w:ascii="Times New Roman" w:hAnsi="Times New Roman" w:cs="Times New Roman" w:hint="eastAsia"/>
         </w:rPr>
-      </w:pPr>
+        <w:t xml:space="preserve">This time we shoot the white light towards a simple positive lens made of Barium Fluoride at an angle of </w:t>
+      </w:r>
+      <w:r>
+        <w:rPr>
+          <w:rFonts w:ascii="Times New Roman" w:hAnsi="Times New Roman" w:cs="Times New Roman"/>
+        </w:rPr>
+        <w:t>49.97</w:t>
+      </w:r>
       <w:r>
         <w:rPr>
           <w:rFonts w:ascii="Times New Roman" w:hAnsi="Times New Roman" w:cs="Times New Roman" w:hint="eastAsia"/>
         </w:rPr>
-        <w:t xml:space="preserve">This time we shoot the white light towards a simple positive lens made of Barium Fluoride at an angle of </w:t>
-      </w:r>
-      <w:r>
-        <w:rPr>
-          <w:rFonts w:ascii="Times New Roman" w:hAnsi="Times New Roman" w:cs="Times New Roman"/>
-        </w:rPr>
-        <w:t>49.97080375967536</w:t>
-      </w:r>
-      <w:r>
-        <w:rPr>
-          <w:rFonts w:ascii="Times New Roman" w:hAnsi="Times New Roman" w:cs="Times New Roman" w:hint="eastAsia"/>
-        </w:rPr>
-        <w:t xml:space="preserve"> degrees</w:t>
-      </w:r>
-      <w:r>
-        <w:rPr>
-          <w:rFonts w:ascii="Times New Roman" w:hAnsi="Times New Roman" w:cs="Times New Roman" w:hint="eastAsia"/>
-        </w:rPr>
-        <w:t xml:space="preserve">. This example is </w:t>
+        <w:t xml:space="preserve"> degrees. This example is </w:t>
       </w:r>
       <w:r>
         <w:rPr>

</xml_diff>